<commit_message>
deleted:    Graph_Dijk1_1.txt, Graph_Dijk1_2.txt, modified:   HausarbeitFritzSchubertDijkstra.docx,main.py new file:   README.txt, deleted:    oldprg.py, ui.py,
</commit_message>
<xml_diff>
--- a/HausarbeitFritzSchubertDijkstra.docx
+++ b/HausarbeitFritzSchubertDijkstra.docx
@@ -95,7 +95,16 @@
           <w:sz w:val="24"/>
           <w:szCs w:val="24"/>
         </w:rPr>
-        <w:t>BA Leipzig</w:t>
+        <w:t>Fritz Schubert</w:t>
+      </w:r>
+      <w:r>
+        <w:rPr>
+          <w:rFonts w:cstheme="minorHAnsi"/>
+          <w:sz w:val="24"/>
+          <w:szCs w:val="24"/>
+        </w:rPr>
+        <w:br/>
+        <w:t>5CS21-2</w:t>
       </w:r>
     </w:p>
     <w:p>
@@ -109,48 +118,6 @@
         </w:rPr>
       </w:pPr>
       <w:r>
-        <w:rPr>
-          <w:rFonts w:cstheme="minorHAnsi"/>
-          <w:sz w:val="24"/>
-          <w:szCs w:val="24"/>
-        </w:rPr>
-        <w:t>Theoretische Informatik - Datenstrukturen und Algorithmen</w:t>
-      </w:r>
-    </w:p>
-    <w:p>
-      <w:pPr>
-        <w:spacing w:after="0" w:line="360" w:lineRule="auto"/>
-        <w:jc w:val="center"/>
-        <w:rPr>
-          <w:rFonts w:cstheme="minorHAnsi"/>
-          <w:sz w:val="24"/>
-          <w:szCs w:val="24"/>
-        </w:rPr>
-      </w:pPr>
-      <w:r>
-        <w:rPr>
-          <w:rFonts w:cstheme="minorHAnsi"/>
-          <w:sz w:val="24"/>
-          <w:szCs w:val="24"/>
-        </w:rPr>
-        <w:t>Prof. Dr. Holger Perlt</w:t>
-      </w:r>
-    </w:p>
-    <w:p>
-      <w:pPr>
-        <w:spacing w:after="0" w:line="360" w:lineRule="auto"/>
-        <w:jc w:val="center"/>
-        <w:rPr>
-          <w:rFonts w:cstheme="minorHAnsi"/>
-          <w:sz w:val="24"/>
-          <w:szCs w:val="24"/>
-        </w:rPr>
-      </w:pPr>
-    </w:p>
-    <w:p>
-      <w:pPr>
-        <w:spacing w:after="0" w:line="360" w:lineRule="auto"/>
-        <w:jc w:val="center"/>
         <w:rPr>
           <w:rFonts w:cstheme="minorHAnsi"/>
           <w:b/>
@@ -158,15 +125,6 @@
           <w:sz w:val="24"/>
           <w:szCs w:val="24"/>
         </w:rPr>
-      </w:pPr>
-      <w:r>
-        <w:rPr>
-          <w:rFonts w:cstheme="minorHAnsi"/>
-          <w:b/>
-          <w:bCs/>
-          <w:sz w:val="24"/>
-          <w:szCs w:val="24"/>
-        </w:rPr>
         <w:t>Dijkstra Algorithmus</w:t>
       </w:r>
     </w:p>
@@ -195,64 +153,40 @@
     <w:p>
       <w:pPr>
         <w:spacing w:after="0" w:line="360" w:lineRule="auto"/>
-        <w:jc w:val="center"/>
-        <w:rPr>
-          <w:rFonts w:cstheme="minorHAnsi"/>
-          <w:sz w:val="24"/>
-          <w:szCs w:val="24"/>
-        </w:rPr>
-      </w:pPr>
-      <w:r>
-        <w:rPr>
-          <w:rFonts w:cstheme="minorHAnsi"/>
-          <w:sz w:val="24"/>
-          <w:szCs w:val="24"/>
-        </w:rPr>
-        <w:t>Hausarbeit</w:t>
-      </w:r>
-    </w:p>
-    <w:p>
-      <w:pPr>
-        <w:spacing w:after="0" w:line="360" w:lineRule="auto"/>
-        <w:jc w:val="center"/>
-        <w:rPr>
-          <w:rFonts w:cstheme="minorHAnsi"/>
-          <w:sz w:val="24"/>
-          <w:szCs w:val="24"/>
-        </w:rPr>
-      </w:pPr>
-      <w:r>
-        <w:rPr>
-          <w:rFonts w:cstheme="minorHAnsi"/>
-          <w:sz w:val="24"/>
-          <w:szCs w:val="24"/>
-        </w:rPr>
-        <w:t xml:space="preserve">in der Studienrichtung </w:t>
-      </w:r>
-      <w:r>
-        <w:rPr>
-          <w:rFonts w:cstheme="minorHAnsi"/>
-          <w:sz w:val="24"/>
-          <w:szCs w:val="24"/>
-        </w:rPr>
-        <w:t>Informatik</w:t>
-      </w:r>
-    </w:p>
-    <w:p>
-      <w:pPr>
-        <w:spacing w:after="0" w:line="360" w:lineRule="auto"/>
-        <w:jc w:val="center"/>
-        <w:rPr>
-          <w:rFonts w:cstheme="minorHAnsi"/>
-          <w:sz w:val="24"/>
-          <w:szCs w:val="24"/>
-        </w:rPr>
-      </w:pPr>
-    </w:p>
-    <w:p>
-      <w:pPr>
-        <w:spacing w:after="0" w:line="360" w:lineRule="auto"/>
-        <w:jc w:val="center"/>
+        <w:jc w:val="both"/>
+        <w:rPr>
+          <w:rFonts w:cstheme="minorHAnsi"/>
+          <w:sz w:val="24"/>
+          <w:szCs w:val="24"/>
+        </w:rPr>
+      </w:pPr>
+    </w:p>
+    <w:p>
+      <w:pPr>
+        <w:spacing w:after="0" w:line="360" w:lineRule="auto"/>
+        <w:jc w:val="both"/>
+        <w:rPr>
+          <w:rFonts w:cstheme="minorHAnsi"/>
+          <w:sz w:val="24"/>
+          <w:szCs w:val="24"/>
+        </w:rPr>
+      </w:pPr>
+    </w:p>
+    <w:p>
+      <w:pPr>
+        <w:spacing w:after="0" w:line="360" w:lineRule="auto"/>
+        <w:jc w:val="both"/>
+        <w:rPr>
+          <w:rFonts w:cstheme="minorHAnsi"/>
+          <w:sz w:val="24"/>
+          <w:szCs w:val="24"/>
+        </w:rPr>
+      </w:pPr>
+    </w:p>
+    <w:p>
+      <w:pPr>
+        <w:spacing w:after="0" w:line="360" w:lineRule="auto"/>
+        <w:jc w:val="both"/>
         <w:rPr>
           <w:rFonts w:cstheme="minorHAnsi"/>
           <w:sz w:val="24"/>
@@ -695,12 +629,9 @@
               <w:tab w:val="left" w:pos="440"/>
               <w:tab w:val="right" w:leader="dot" w:pos="9627"/>
             </w:tabs>
-            <w:spacing w:line="360" w:lineRule="auto"/>
-            <w:rPr>
-              <w:rFonts w:cstheme="minorHAnsi"/>
-              <w:noProof/>
-              <w:sz w:val="24"/>
-              <w:szCs w:val="24"/>
+            <w:rPr>
+              <w:rFonts w:cstheme="minorBidi"/>
+              <w:noProof/>
             </w:rPr>
           </w:pPr>
           <w:r>
@@ -731,27 +662,88 @@
             <w:rPr>
               <w:rFonts w:cstheme="minorHAnsi"/>
               <w:noProof/>
-              <w:sz w:val="24"/>
-              <w:szCs w:val="24"/>
             </w:rPr>
             <w:t>1</w:t>
           </w:r>
           <w:r>
             <w:rPr>
+              <w:rFonts w:cstheme="minorBidi"/>
+              <w:noProof/>
+            </w:rPr>
+            <w:tab/>
+          </w:r>
+          <w:r>
+            <w:rPr>
               <w:rFonts w:cstheme="minorHAnsi"/>
               <w:noProof/>
-              <w:sz w:val="24"/>
-              <w:szCs w:val="24"/>
+            </w:rPr>
+            <w:t>Aufgabenstellung</w:t>
+          </w:r>
+          <w:r>
+            <w:rPr>
+              <w:noProof/>
             </w:rPr>
             <w:tab/>
-            <w:t>Einleitung</w:t>
-          </w:r>
+          </w:r>
+          <w:r>
+            <w:rPr>
+              <w:noProof/>
+            </w:rPr>
+            <w:fldChar w:fldCharType="begin"/>
+          </w:r>
+          <w:r>
+            <w:rPr>
+              <w:noProof/>
+            </w:rPr>
+            <w:instrText xml:space="preserve"> PAGEREF _Toc129273433 \h </w:instrText>
+          </w:r>
+          <w:r>
+            <w:rPr>
+              <w:noProof/>
+            </w:rPr>
+          </w:r>
+          <w:r>
+            <w:rPr>
+              <w:noProof/>
+            </w:rPr>
+            <w:fldChar w:fldCharType="separate"/>
+          </w:r>
+          <w:r>
+            <w:rPr>
+              <w:noProof/>
+            </w:rPr>
+            <w:t>2</w:t>
+          </w:r>
+          <w:r>
+            <w:rPr>
+              <w:noProof/>
+            </w:rPr>
+            <w:fldChar w:fldCharType="end"/>
+          </w:r>
+        </w:p>
+        <w:p>
+          <w:pPr>
+            <w:pStyle w:val="Verzeichnis1"/>
+            <w:tabs>
+              <w:tab w:val="left" w:pos="440"/>
+              <w:tab w:val="right" w:leader="dot" w:pos="9627"/>
+            </w:tabs>
+            <w:rPr>
+              <w:rFonts w:cstheme="minorBidi"/>
+              <w:noProof/>
+            </w:rPr>
+          </w:pPr>
           <w:r>
             <w:rPr>
               <w:rFonts w:cstheme="minorHAnsi"/>
               <w:noProof/>
-              <w:sz w:val="24"/>
-              <w:szCs w:val="24"/>
+            </w:rPr>
+            <w:t>2</w:t>
+          </w:r>
+          <w:r>
+            <w:rPr>
+              <w:rFonts w:cstheme="minorBidi"/>
+              <w:noProof/>
             </w:rPr>
             <w:tab/>
           </w:r>
@@ -759,52 +751,47 @@
             <w:rPr>
               <w:rFonts w:cstheme="minorHAnsi"/>
               <w:noProof/>
-              <w:sz w:val="24"/>
-              <w:szCs w:val="24"/>
+            </w:rPr>
+            <w:t>Aufgabenlösung</w:t>
+          </w:r>
+          <w:r>
+            <w:rPr>
+              <w:noProof/>
+            </w:rPr>
+            <w:tab/>
+          </w:r>
+          <w:r>
+            <w:rPr>
+              <w:noProof/>
             </w:rPr>
             <w:fldChar w:fldCharType="begin"/>
           </w:r>
           <w:r>
             <w:rPr>
-              <w:rFonts w:cstheme="minorHAnsi"/>
-              <w:noProof/>
-              <w:sz w:val="24"/>
-              <w:szCs w:val="24"/>
-            </w:rPr>
-            <w:instrText xml:space="preserve"> PAGEREF _Toc128981793 \h </w:instrText>
-          </w:r>
-          <w:r>
-            <w:rPr>
-              <w:rFonts w:cstheme="minorHAnsi"/>
-              <w:noProof/>
-              <w:sz w:val="24"/>
-              <w:szCs w:val="24"/>
-            </w:rPr>
-          </w:r>
-          <w:r>
-            <w:rPr>
-              <w:rFonts w:cstheme="minorHAnsi"/>
-              <w:noProof/>
-              <w:sz w:val="24"/>
-              <w:szCs w:val="24"/>
+              <w:noProof/>
+            </w:rPr>
+            <w:instrText xml:space="preserve"> PAGEREF _Toc129273434 \h </w:instrText>
+          </w:r>
+          <w:r>
+            <w:rPr>
+              <w:noProof/>
+            </w:rPr>
+          </w:r>
+          <w:r>
+            <w:rPr>
+              <w:noProof/>
             </w:rPr>
             <w:fldChar w:fldCharType="separate"/>
           </w:r>
           <w:r>
             <w:rPr>
-              <w:rFonts w:cstheme="minorHAnsi"/>
-              <w:noProof/>
-              <w:sz w:val="24"/>
-              <w:szCs w:val="24"/>
+              <w:noProof/>
             </w:rPr>
             <w:t>3</w:t>
           </w:r>
           <w:r>
             <w:rPr>
-              <w:rFonts w:cstheme="minorHAnsi"/>
-              <w:noProof/>
-              <w:sz w:val="24"/>
-              <w:szCs w:val="24"/>
+              <w:noProof/>
             </w:rPr>
             <w:fldChar w:fldCharType="end"/>
           </w:r>
@@ -816,92 +803,70 @@
               <w:tab w:val="left" w:pos="880"/>
               <w:tab w:val="right" w:leader="dot" w:pos="9627"/>
             </w:tabs>
-            <w:spacing w:line="360" w:lineRule="auto"/>
+            <w:rPr>
+              <w:rFonts w:cstheme="minorBidi"/>
+              <w:noProof/>
+            </w:rPr>
+          </w:pPr>
+          <w:r>
             <w:rPr>
               <w:rFonts w:cstheme="minorHAnsi"/>
               <w:noProof/>
-              <w:sz w:val="24"/>
-              <w:szCs w:val="24"/>
-            </w:rPr>
-          </w:pPr>
+            </w:rPr>
+            <w:t>2.1</w:t>
+          </w:r>
+          <w:r>
+            <w:rPr>
+              <w:rFonts w:cstheme="minorBidi"/>
+              <w:noProof/>
+            </w:rPr>
+            <w:tab/>
+          </w:r>
           <w:r>
             <w:rPr>
               <w:rFonts w:cstheme="minorHAnsi"/>
               <w:noProof/>
-              <w:sz w:val="24"/>
-              <w:szCs w:val="24"/>
-            </w:rPr>
-            <w:t>1.1</w:t>
-          </w:r>
-          <w:r>
-            <w:rPr>
-              <w:rFonts w:cstheme="minorHAnsi"/>
-              <w:noProof/>
-              <w:sz w:val="24"/>
-              <w:szCs w:val="24"/>
+            </w:rPr>
+            <w:t>Beschreibung des Algorithmus</w:t>
+          </w:r>
+          <w:r>
+            <w:rPr>
+              <w:noProof/>
             </w:rPr>
             <w:tab/>
-            <w:t>Zustand</w:t>
-          </w:r>
-          <w:r>
-            <w:rPr>
-              <w:rFonts w:cstheme="minorHAnsi"/>
-              <w:noProof/>
-              <w:sz w:val="24"/>
-              <w:szCs w:val="24"/>
-            </w:rPr>
-            <w:tab/>
-          </w:r>
-          <w:r>
-            <w:rPr>
-              <w:rFonts w:cstheme="minorHAnsi"/>
-              <w:noProof/>
-              <w:sz w:val="24"/>
-              <w:szCs w:val="24"/>
+          </w:r>
+          <w:r>
+            <w:rPr>
+              <w:noProof/>
             </w:rPr>
             <w:fldChar w:fldCharType="begin"/>
           </w:r>
           <w:r>
             <w:rPr>
-              <w:rFonts w:cstheme="minorHAnsi"/>
-              <w:noProof/>
-              <w:sz w:val="24"/>
-              <w:szCs w:val="24"/>
-            </w:rPr>
-            <w:instrText xml:space="preserve"> PAGEREF _Toc128981794 \h </w:instrText>
-          </w:r>
-          <w:r>
-            <w:rPr>
-              <w:rFonts w:cstheme="minorHAnsi"/>
-              <w:noProof/>
-              <w:sz w:val="24"/>
-              <w:szCs w:val="24"/>
-            </w:rPr>
-          </w:r>
-          <w:r>
-            <w:rPr>
-              <w:rFonts w:cstheme="minorHAnsi"/>
-              <w:noProof/>
-              <w:sz w:val="24"/>
-              <w:szCs w:val="24"/>
+              <w:noProof/>
+            </w:rPr>
+            <w:instrText xml:space="preserve"> PAGEREF _Toc129273435 \h </w:instrText>
+          </w:r>
+          <w:r>
+            <w:rPr>
+              <w:noProof/>
+            </w:rPr>
+          </w:r>
+          <w:r>
+            <w:rPr>
+              <w:noProof/>
             </w:rPr>
             <w:fldChar w:fldCharType="separate"/>
           </w:r>
           <w:r>
             <w:rPr>
-              <w:rFonts w:cstheme="minorHAnsi"/>
-              <w:noProof/>
-              <w:sz w:val="24"/>
-              <w:szCs w:val="24"/>
+              <w:noProof/>
             </w:rPr>
             <w:t>3</w:t>
           </w:r>
           <w:r>
             <w:rPr>
-              <w:rFonts w:cstheme="minorHAnsi"/>
-              <w:noProof/>
-              <w:sz w:val="24"/>
-              <w:szCs w:val="24"/>
+              <w:noProof/>
             </w:rPr>
             <w:fldChar w:fldCharType="end"/>
           </w:r>
@@ -913,39 +878,172 @@
               <w:tab w:val="left" w:pos="880"/>
               <w:tab w:val="right" w:leader="dot" w:pos="9627"/>
             </w:tabs>
-            <w:spacing w:line="360" w:lineRule="auto"/>
+            <w:rPr>
+              <w:rFonts w:cstheme="minorBidi"/>
+              <w:noProof/>
+            </w:rPr>
+          </w:pPr>
+          <w:r>
             <w:rPr>
               <w:rFonts w:cstheme="minorHAnsi"/>
               <w:noProof/>
-              <w:sz w:val="24"/>
-              <w:szCs w:val="24"/>
+            </w:rPr>
+            <w:t>2.2</w:t>
+          </w:r>
+          <w:r>
+            <w:rPr>
+              <w:rFonts w:cstheme="minorBidi"/>
+              <w:noProof/>
+            </w:rPr>
+            <w:tab/>
+          </w:r>
+          <w:r>
+            <w:rPr>
+              <w:rFonts w:cstheme="minorHAnsi"/>
+              <w:noProof/>
+            </w:rPr>
+            <w:t>Eigenschaften und Voraussetzungen</w:t>
+          </w:r>
+          <w:r>
+            <w:rPr>
+              <w:noProof/>
+            </w:rPr>
+            <w:tab/>
+          </w:r>
+          <w:r>
+            <w:rPr>
+              <w:noProof/>
+            </w:rPr>
+            <w:fldChar w:fldCharType="begin"/>
+          </w:r>
+          <w:r>
+            <w:rPr>
+              <w:noProof/>
+            </w:rPr>
+            <w:instrText xml:space="preserve"> PAGEREF _Toc129273436 \h </w:instrText>
+          </w:r>
+          <w:r>
+            <w:rPr>
+              <w:noProof/>
+            </w:rPr>
+          </w:r>
+          <w:r>
+            <w:rPr>
+              <w:noProof/>
+            </w:rPr>
+            <w:fldChar w:fldCharType="separate"/>
+          </w:r>
+          <w:r>
+            <w:rPr>
+              <w:noProof/>
+            </w:rPr>
+            <w:t>3</w:t>
+          </w:r>
+          <w:r>
+            <w:rPr>
+              <w:noProof/>
+            </w:rPr>
+            <w:fldChar w:fldCharType="end"/>
+          </w:r>
+        </w:p>
+        <w:p>
+          <w:pPr>
+            <w:pStyle w:val="Verzeichnis2"/>
+            <w:tabs>
+              <w:tab w:val="left" w:pos="880"/>
+              <w:tab w:val="right" w:leader="dot" w:pos="9627"/>
+            </w:tabs>
+            <w:rPr>
+              <w:rFonts w:cstheme="minorBidi"/>
+              <w:noProof/>
             </w:rPr>
           </w:pPr>
           <w:r>
             <w:rPr>
               <w:rFonts w:cstheme="minorHAnsi"/>
               <w:noProof/>
-              <w:sz w:val="24"/>
-              <w:szCs w:val="24"/>
-            </w:rPr>
-            <w:t>1.2</w:t>
+            </w:rPr>
+            <w:t>2.3</w:t>
+          </w:r>
+          <w:r>
+            <w:rPr>
+              <w:rFonts w:cstheme="minorBidi"/>
+              <w:noProof/>
+            </w:rPr>
+            <w:tab/>
           </w:r>
           <w:r>
             <w:rPr>
               <w:rFonts w:cstheme="minorHAnsi"/>
               <w:noProof/>
-              <w:sz w:val="24"/>
-              <w:szCs w:val="24"/>
+            </w:rPr>
+            <w:t>Programmcode und Erläuterung</w:t>
+          </w:r>
+          <w:r>
+            <w:rPr>
+              <w:noProof/>
             </w:rPr>
             <w:tab/>
-            <w:t>Motivation</w:t>
-          </w:r>
+          </w:r>
+          <w:r>
+            <w:rPr>
+              <w:noProof/>
+            </w:rPr>
+            <w:fldChar w:fldCharType="begin"/>
+          </w:r>
+          <w:r>
+            <w:rPr>
+              <w:noProof/>
+            </w:rPr>
+            <w:instrText xml:space="preserve"> PAGEREF _Toc129273437 \h </w:instrText>
+          </w:r>
+          <w:r>
+            <w:rPr>
+              <w:noProof/>
+            </w:rPr>
+          </w:r>
+          <w:r>
+            <w:rPr>
+              <w:noProof/>
+            </w:rPr>
+            <w:fldChar w:fldCharType="separate"/>
+          </w:r>
+          <w:r>
+            <w:rPr>
+              <w:noProof/>
+            </w:rPr>
+            <w:t>4</w:t>
+          </w:r>
+          <w:r>
+            <w:rPr>
+              <w:noProof/>
+            </w:rPr>
+            <w:fldChar w:fldCharType="end"/>
+          </w:r>
+        </w:p>
+        <w:p>
+          <w:pPr>
+            <w:pStyle w:val="Verzeichnis2"/>
+            <w:tabs>
+              <w:tab w:val="left" w:pos="880"/>
+              <w:tab w:val="right" w:leader="dot" w:pos="9627"/>
+            </w:tabs>
+            <w:rPr>
+              <w:rFonts w:cstheme="minorBidi"/>
+              <w:noProof/>
+            </w:rPr>
+          </w:pPr>
           <w:r>
             <w:rPr>
               <w:rFonts w:cstheme="minorHAnsi"/>
               <w:noProof/>
-              <w:sz w:val="24"/>
-              <w:szCs w:val="24"/>
+            </w:rPr>
+            <w:t>2.4</w:t>
+          </w:r>
+          <w:r>
+            <w:rPr>
+              <w:rFonts w:cstheme="minorBidi"/>
+              <w:noProof/>
             </w:rPr>
             <w:tab/>
           </w:r>
@@ -953,52 +1051,47 @@
             <w:rPr>
               <w:rFonts w:cstheme="minorHAnsi"/>
               <w:noProof/>
-              <w:sz w:val="24"/>
-              <w:szCs w:val="24"/>
+            </w:rPr>
+            <w:t>Aufgabe 5</w:t>
+          </w:r>
+          <w:r>
+            <w:rPr>
+              <w:noProof/>
+            </w:rPr>
+            <w:tab/>
+          </w:r>
+          <w:r>
+            <w:rPr>
+              <w:noProof/>
             </w:rPr>
             <w:fldChar w:fldCharType="begin"/>
           </w:r>
           <w:r>
             <w:rPr>
-              <w:rFonts w:cstheme="minorHAnsi"/>
-              <w:noProof/>
-              <w:sz w:val="24"/>
-              <w:szCs w:val="24"/>
-            </w:rPr>
-            <w:instrText xml:space="preserve"> PAGEREF _Toc128981795 \h </w:instrText>
-          </w:r>
-          <w:r>
-            <w:rPr>
-              <w:rFonts w:cstheme="minorHAnsi"/>
-              <w:noProof/>
-              <w:sz w:val="24"/>
-              <w:szCs w:val="24"/>
-            </w:rPr>
-          </w:r>
-          <w:r>
-            <w:rPr>
-              <w:rFonts w:cstheme="minorHAnsi"/>
-              <w:noProof/>
-              <w:sz w:val="24"/>
-              <w:szCs w:val="24"/>
+              <w:noProof/>
+            </w:rPr>
+            <w:instrText xml:space="preserve"> PAGEREF _Toc129273438 \h </w:instrText>
+          </w:r>
+          <w:r>
+            <w:rPr>
+              <w:noProof/>
+            </w:rPr>
+          </w:r>
+          <w:r>
+            <w:rPr>
+              <w:noProof/>
             </w:rPr>
             <w:fldChar w:fldCharType="separate"/>
           </w:r>
           <w:r>
             <w:rPr>
-              <w:rFonts w:cstheme="minorHAnsi"/>
-              <w:noProof/>
-              <w:sz w:val="24"/>
-              <w:szCs w:val="24"/>
-            </w:rPr>
-            <w:t>3</w:t>
-          </w:r>
-          <w:r>
-            <w:rPr>
-              <w:rFonts w:cstheme="minorHAnsi"/>
-              <w:noProof/>
-              <w:sz w:val="24"/>
-              <w:szCs w:val="24"/>
+              <w:noProof/>
+            </w:rPr>
+            <w:t>5</w:t>
+          </w:r>
+          <w:r>
+            <w:rPr>
+              <w:noProof/>
             </w:rPr>
             <w:fldChar w:fldCharType="end"/>
           </w:r>
@@ -1010,92 +1103,146 @@
               <w:tab w:val="left" w:pos="440"/>
               <w:tab w:val="right" w:leader="dot" w:pos="9627"/>
             </w:tabs>
-            <w:spacing w:line="360" w:lineRule="auto"/>
+            <w:rPr>
+              <w:rFonts w:cstheme="minorBidi"/>
+              <w:noProof/>
+            </w:rPr>
+          </w:pPr>
+          <w:r>
             <w:rPr>
               <w:rFonts w:cstheme="minorHAnsi"/>
               <w:noProof/>
-              <w:sz w:val="24"/>
-              <w:szCs w:val="24"/>
+            </w:rPr>
+            <w:t>3</w:t>
+          </w:r>
+          <w:r>
+            <w:rPr>
+              <w:rFonts w:cstheme="minorBidi"/>
+              <w:noProof/>
+            </w:rPr>
+            <w:tab/>
+          </w:r>
+          <w:r>
+            <w:rPr>
+              <w:rFonts w:cstheme="minorHAnsi"/>
+              <w:noProof/>
+              <w:shd w:val="clear" w:color="auto" w:fill="FFFFFF"/>
+            </w:rPr>
+            <w:t>Verzeichnisse</w:t>
+          </w:r>
+          <w:r>
+            <w:rPr>
+              <w:noProof/>
+            </w:rPr>
+            <w:tab/>
+          </w:r>
+          <w:r>
+            <w:rPr>
+              <w:noProof/>
+            </w:rPr>
+            <w:fldChar w:fldCharType="begin"/>
+          </w:r>
+          <w:r>
+            <w:rPr>
+              <w:noProof/>
+            </w:rPr>
+            <w:instrText xml:space="preserve"> PAGEREF _Toc129273439 \h </w:instrText>
+          </w:r>
+          <w:r>
+            <w:rPr>
+              <w:noProof/>
+            </w:rPr>
+          </w:r>
+          <w:r>
+            <w:rPr>
+              <w:noProof/>
+            </w:rPr>
+            <w:fldChar w:fldCharType="separate"/>
+          </w:r>
+          <w:r>
+            <w:rPr>
+              <w:noProof/>
+            </w:rPr>
+            <w:t>6</w:t>
+          </w:r>
+          <w:r>
+            <w:rPr>
+              <w:noProof/>
+            </w:rPr>
+            <w:fldChar w:fldCharType="end"/>
+          </w:r>
+        </w:p>
+        <w:p>
+          <w:pPr>
+            <w:pStyle w:val="Verzeichnis2"/>
+            <w:tabs>
+              <w:tab w:val="left" w:pos="880"/>
+              <w:tab w:val="right" w:leader="dot" w:pos="9627"/>
+            </w:tabs>
+            <w:rPr>
+              <w:rFonts w:cstheme="minorBidi"/>
+              <w:noProof/>
             </w:rPr>
           </w:pPr>
           <w:r>
             <w:rPr>
               <w:rFonts w:cstheme="minorHAnsi"/>
               <w:noProof/>
-              <w:sz w:val="24"/>
-              <w:szCs w:val="24"/>
-            </w:rPr>
-            <w:t>2</w:t>
+            </w:rPr>
+            <w:t>3.1</w:t>
+          </w:r>
+          <w:r>
+            <w:rPr>
+              <w:rFonts w:cstheme="minorBidi"/>
+              <w:noProof/>
+            </w:rPr>
+            <w:tab/>
           </w:r>
           <w:r>
             <w:rPr>
               <w:rFonts w:cstheme="minorHAnsi"/>
               <w:noProof/>
-              <w:sz w:val="24"/>
-              <w:szCs w:val="24"/>
+            </w:rPr>
+            <w:t>Quellverzeichnis (Autor, Titel, Wo, erscheinungsdatum, link, letzter abruf)</w:t>
+          </w:r>
+          <w:r>
+            <w:rPr>
+              <w:noProof/>
             </w:rPr>
             <w:tab/>
-            <w:t>Aufgabenstellung</w:t>
-          </w:r>
-          <w:r>
-            <w:rPr>
-              <w:rFonts w:cstheme="minorHAnsi"/>
-              <w:noProof/>
-              <w:sz w:val="24"/>
-              <w:szCs w:val="24"/>
-            </w:rPr>
-            <w:tab/>
-          </w:r>
-          <w:r>
-            <w:rPr>
-              <w:rFonts w:cstheme="minorHAnsi"/>
-              <w:noProof/>
-              <w:sz w:val="24"/>
-              <w:szCs w:val="24"/>
+          </w:r>
+          <w:r>
+            <w:rPr>
+              <w:noProof/>
             </w:rPr>
             <w:fldChar w:fldCharType="begin"/>
           </w:r>
           <w:r>
             <w:rPr>
-              <w:rFonts w:cstheme="minorHAnsi"/>
-              <w:noProof/>
-              <w:sz w:val="24"/>
-              <w:szCs w:val="24"/>
-            </w:rPr>
-            <w:instrText xml:space="preserve"> PAGEREF _Toc128981796 \h </w:instrText>
-          </w:r>
-          <w:r>
-            <w:rPr>
-              <w:rFonts w:cstheme="minorHAnsi"/>
-              <w:noProof/>
-              <w:sz w:val="24"/>
-              <w:szCs w:val="24"/>
-            </w:rPr>
-          </w:r>
-          <w:r>
-            <w:rPr>
-              <w:rFonts w:cstheme="minorHAnsi"/>
-              <w:noProof/>
-              <w:sz w:val="24"/>
-              <w:szCs w:val="24"/>
+              <w:noProof/>
+            </w:rPr>
+            <w:instrText xml:space="preserve"> PAGEREF _Toc129273440 \h </w:instrText>
+          </w:r>
+          <w:r>
+            <w:rPr>
+              <w:noProof/>
+            </w:rPr>
+          </w:r>
+          <w:r>
+            <w:rPr>
+              <w:noProof/>
             </w:rPr>
             <w:fldChar w:fldCharType="separate"/>
           </w:r>
           <w:r>
             <w:rPr>
-              <w:rFonts w:cstheme="minorHAnsi"/>
-              <w:noProof/>
-              <w:sz w:val="24"/>
-              <w:szCs w:val="24"/>
-            </w:rPr>
-            <w:t>4</w:t>
-          </w:r>
-          <w:r>
-            <w:rPr>
-              <w:rFonts w:cstheme="minorHAnsi"/>
-              <w:noProof/>
-              <w:sz w:val="24"/>
-              <w:szCs w:val="24"/>
+              <w:noProof/>
+            </w:rPr>
+            <w:t>6</w:t>
+          </w:r>
+          <w:r>
+            <w:rPr>
+              <w:noProof/>
             </w:rPr>
             <w:fldChar w:fldCharType="end"/>
           </w:r>
@@ -1107,1107 +1254,71 @@
               <w:tab w:val="left" w:pos="440"/>
               <w:tab w:val="right" w:leader="dot" w:pos="9627"/>
             </w:tabs>
-            <w:spacing w:line="360" w:lineRule="auto"/>
+            <w:rPr>
+              <w:rFonts w:cstheme="minorBidi"/>
+              <w:noProof/>
+            </w:rPr>
+          </w:pPr>
+          <w:r>
             <w:rPr>
               <w:rFonts w:cstheme="minorHAnsi"/>
               <w:noProof/>
-              <w:sz w:val="24"/>
-              <w:szCs w:val="24"/>
-            </w:rPr>
-          </w:pPr>
+            </w:rPr>
+            <w:t>4</w:t>
+          </w:r>
+          <w:r>
+            <w:rPr>
+              <w:rFonts w:cstheme="minorBidi"/>
+              <w:noProof/>
+            </w:rPr>
+            <w:tab/>
+          </w:r>
           <w:r>
             <w:rPr>
               <w:rFonts w:cstheme="minorHAnsi"/>
               <w:noProof/>
-              <w:sz w:val="24"/>
-              <w:szCs w:val="24"/>
-            </w:rPr>
-            <w:t>3</w:t>
-          </w:r>
-          <w:r>
-            <w:rPr>
-              <w:rFonts w:cstheme="minorHAnsi"/>
-              <w:noProof/>
-              <w:sz w:val="24"/>
-              <w:szCs w:val="24"/>
+              <w:shd w:val="clear" w:color="auto" w:fill="FFFFFF"/>
+            </w:rPr>
+            <w:t>Anhänge</w:t>
+          </w:r>
+          <w:r>
+            <w:rPr>
+              <w:noProof/>
             </w:rPr>
             <w:tab/>
-            <w:t>Aufgabenlösung</w:t>
-          </w:r>
-          <w:r>
-            <w:rPr>
-              <w:rFonts w:cstheme="minorHAnsi"/>
-              <w:noProof/>
-              <w:sz w:val="24"/>
-              <w:szCs w:val="24"/>
-            </w:rPr>
-            <w:tab/>
-          </w:r>
-          <w:r>
-            <w:rPr>
-              <w:rFonts w:cstheme="minorHAnsi"/>
-              <w:noProof/>
-              <w:sz w:val="24"/>
-              <w:szCs w:val="24"/>
+          </w:r>
+          <w:r>
+            <w:rPr>
+              <w:noProof/>
             </w:rPr>
             <w:fldChar w:fldCharType="begin"/>
           </w:r>
           <w:r>
             <w:rPr>
-              <w:rFonts w:cstheme="minorHAnsi"/>
-              <w:noProof/>
-              <w:sz w:val="24"/>
-              <w:szCs w:val="24"/>
-            </w:rPr>
-            <w:instrText xml:space="preserve"> PAGEREF _Toc128981797 \h </w:instrText>
-          </w:r>
-          <w:r>
-            <w:rPr>
-              <w:rFonts w:cstheme="minorHAnsi"/>
-              <w:noProof/>
-              <w:sz w:val="24"/>
-              <w:szCs w:val="24"/>
-            </w:rPr>
-          </w:r>
-          <w:r>
-            <w:rPr>
-              <w:rFonts w:cstheme="minorHAnsi"/>
-              <w:noProof/>
-              <w:sz w:val="24"/>
-              <w:szCs w:val="24"/>
+              <w:noProof/>
+            </w:rPr>
+            <w:instrText xml:space="preserve"> PAGEREF _Toc129273441 \h </w:instrText>
+          </w:r>
+          <w:r>
+            <w:rPr>
+              <w:noProof/>
+            </w:rPr>
+          </w:r>
+          <w:r>
+            <w:rPr>
+              <w:noProof/>
             </w:rPr>
             <w:fldChar w:fldCharType="separate"/>
           </w:r>
           <w:r>
             <w:rPr>
-              <w:rFonts w:cstheme="minorHAnsi"/>
-              <w:noProof/>
-              <w:sz w:val="24"/>
-              <w:szCs w:val="24"/>
-            </w:rPr>
-            <w:t>4</w:t>
-          </w:r>
-          <w:r>
-            <w:rPr>
-              <w:rFonts w:cstheme="minorHAnsi"/>
-              <w:noProof/>
-              <w:sz w:val="24"/>
-              <w:szCs w:val="24"/>
-            </w:rPr>
-            <w:fldChar w:fldCharType="end"/>
-          </w:r>
-        </w:p>
-        <w:p>
-          <w:pPr>
-            <w:pStyle w:val="Verzeichnis2"/>
-            <w:tabs>
-              <w:tab w:val="left" w:pos="880"/>
-              <w:tab w:val="right" w:leader="dot" w:pos="9627"/>
-            </w:tabs>
-            <w:spacing w:line="360" w:lineRule="auto"/>
-            <w:rPr>
-              <w:rFonts w:cstheme="minorHAnsi"/>
-              <w:noProof/>
-              <w:sz w:val="24"/>
-              <w:szCs w:val="24"/>
-            </w:rPr>
-          </w:pPr>
-          <w:r>
-            <w:rPr>
-              <w:rFonts w:cstheme="minorHAnsi"/>
-              <w:noProof/>
-              <w:sz w:val="24"/>
-              <w:szCs w:val="24"/>
-            </w:rPr>
-            <w:t>3.1</w:t>
-          </w:r>
-          <w:r>
-            <w:rPr>
-              <w:rFonts w:cstheme="minorHAnsi"/>
-              <w:noProof/>
-              <w:sz w:val="24"/>
-              <w:szCs w:val="24"/>
-            </w:rPr>
-            <w:tab/>
-            <w:t>Beschreibung des Algorithmus</w:t>
-          </w:r>
-          <w:r>
-            <w:rPr>
-              <w:rFonts w:cstheme="minorHAnsi"/>
-              <w:noProof/>
-              <w:sz w:val="24"/>
-              <w:szCs w:val="24"/>
-            </w:rPr>
-            <w:tab/>
-          </w:r>
-          <w:r>
-            <w:rPr>
-              <w:rFonts w:cstheme="minorHAnsi"/>
-              <w:noProof/>
-              <w:sz w:val="24"/>
-              <w:szCs w:val="24"/>
-            </w:rPr>
-            <w:fldChar w:fldCharType="begin"/>
-          </w:r>
-          <w:r>
-            <w:rPr>
-              <w:rFonts w:cstheme="minorHAnsi"/>
-              <w:noProof/>
-              <w:sz w:val="24"/>
-              <w:szCs w:val="24"/>
-            </w:rPr>
-            <w:instrText xml:space="preserve"> PAGEREF _Toc128981798 \h </w:instrText>
-          </w:r>
-          <w:r>
-            <w:rPr>
-              <w:rFonts w:cstheme="minorHAnsi"/>
-              <w:noProof/>
-              <w:sz w:val="24"/>
-              <w:szCs w:val="24"/>
-            </w:rPr>
-          </w:r>
-          <w:r>
-            <w:rPr>
-              <w:rFonts w:cstheme="minorHAnsi"/>
-              <w:noProof/>
-              <w:sz w:val="24"/>
-              <w:szCs w:val="24"/>
-            </w:rPr>
-            <w:fldChar w:fldCharType="separate"/>
-          </w:r>
-          <w:r>
-            <w:rPr>
-              <w:rFonts w:cstheme="minorHAnsi"/>
-              <w:noProof/>
-              <w:sz w:val="24"/>
-              <w:szCs w:val="24"/>
-            </w:rPr>
-            <w:t>4</w:t>
-          </w:r>
-          <w:r>
-            <w:rPr>
-              <w:rFonts w:cstheme="minorHAnsi"/>
-              <w:noProof/>
-              <w:sz w:val="24"/>
-              <w:szCs w:val="24"/>
-            </w:rPr>
-            <w:fldChar w:fldCharType="end"/>
-          </w:r>
-        </w:p>
-        <w:p>
-          <w:pPr>
-            <w:pStyle w:val="Verzeichnis2"/>
-            <w:tabs>
-              <w:tab w:val="left" w:pos="880"/>
-              <w:tab w:val="right" w:leader="dot" w:pos="9627"/>
-            </w:tabs>
-            <w:spacing w:line="360" w:lineRule="auto"/>
-            <w:rPr>
-              <w:rFonts w:cstheme="minorHAnsi"/>
-              <w:noProof/>
-              <w:sz w:val="24"/>
-              <w:szCs w:val="24"/>
-            </w:rPr>
-          </w:pPr>
-          <w:r>
-            <w:rPr>
-              <w:rFonts w:cstheme="minorHAnsi"/>
-              <w:noProof/>
-              <w:sz w:val="24"/>
-              <w:szCs w:val="24"/>
-            </w:rPr>
-            <w:t>3.2</w:t>
-          </w:r>
-          <w:r>
-            <w:rPr>
-              <w:rFonts w:cstheme="minorHAnsi"/>
-              <w:noProof/>
-              <w:sz w:val="24"/>
-              <w:szCs w:val="24"/>
-            </w:rPr>
-            <w:tab/>
-            <w:t>Eigenschaften und Voraussetzungen</w:t>
-          </w:r>
-          <w:r>
-            <w:rPr>
-              <w:rFonts w:cstheme="minorHAnsi"/>
-              <w:noProof/>
-              <w:sz w:val="24"/>
-              <w:szCs w:val="24"/>
-            </w:rPr>
-            <w:tab/>
-          </w:r>
-          <w:r>
-            <w:rPr>
-              <w:rFonts w:cstheme="minorHAnsi"/>
-              <w:noProof/>
-              <w:sz w:val="24"/>
-              <w:szCs w:val="24"/>
-            </w:rPr>
-            <w:fldChar w:fldCharType="begin"/>
-          </w:r>
-          <w:r>
-            <w:rPr>
-              <w:rFonts w:cstheme="minorHAnsi"/>
-              <w:noProof/>
-              <w:sz w:val="24"/>
-              <w:szCs w:val="24"/>
-            </w:rPr>
-            <w:instrText xml:space="preserve"> PAGEREF _Toc128981799 \h </w:instrText>
-          </w:r>
-          <w:r>
-            <w:rPr>
-              <w:rFonts w:cstheme="minorHAnsi"/>
-              <w:noProof/>
-              <w:sz w:val="24"/>
-              <w:szCs w:val="24"/>
-            </w:rPr>
-          </w:r>
-          <w:r>
-            <w:rPr>
-              <w:rFonts w:cstheme="minorHAnsi"/>
-              <w:noProof/>
-              <w:sz w:val="24"/>
-              <w:szCs w:val="24"/>
-            </w:rPr>
-            <w:fldChar w:fldCharType="separate"/>
-          </w:r>
-          <w:r>
-            <w:rPr>
-              <w:rFonts w:cstheme="minorHAnsi"/>
-              <w:noProof/>
-              <w:sz w:val="24"/>
-              <w:szCs w:val="24"/>
-            </w:rPr>
-            <w:t>5</w:t>
-          </w:r>
-          <w:r>
-            <w:rPr>
-              <w:rFonts w:cstheme="minorHAnsi"/>
-              <w:noProof/>
-              <w:sz w:val="24"/>
-              <w:szCs w:val="24"/>
-            </w:rPr>
-            <w:fldChar w:fldCharType="end"/>
-          </w:r>
-        </w:p>
-        <w:p>
-          <w:pPr>
-            <w:pStyle w:val="Verzeichnis2"/>
-            <w:tabs>
-              <w:tab w:val="left" w:pos="880"/>
-              <w:tab w:val="right" w:leader="dot" w:pos="9627"/>
-            </w:tabs>
-            <w:spacing w:line="360" w:lineRule="auto"/>
-            <w:rPr>
-              <w:rFonts w:cstheme="minorHAnsi"/>
-              <w:noProof/>
-              <w:sz w:val="24"/>
-              <w:szCs w:val="24"/>
-            </w:rPr>
-          </w:pPr>
-          <w:r>
-            <w:rPr>
-              <w:rFonts w:cstheme="minorHAnsi"/>
-              <w:noProof/>
-              <w:sz w:val="24"/>
-              <w:szCs w:val="24"/>
-            </w:rPr>
-            <w:t>3.3</w:t>
-          </w:r>
-          <w:r>
-            <w:rPr>
-              <w:rFonts w:cstheme="minorHAnsi"/>
-              <w:noProof/>
-              <w:sz w:val="24"/>
-              <w:szCs w:val="24"/>
-            </w:rPr>
-            <w:tab/>
-            <w:t>Programmcode und Erläuterung</w:t>
-          </w:r>
-          <w:r>
-            <w:rPr>
-              <w:rFonts w:cstheme="minorHAnsi"/>
-              <w:noProof/>
-              <w:sz w:val="24"/>
-              <w:szCs w:val="24"/>
-            </w:rPr>
-            <w:tab/>
-          </w:r>
-          <w:r>
-            <w:rPr>
-              <w:rFonts w:cstheme="minorHAnsi"/>
-              <w:noProof/>
-              <w:sz w:val="24"/>
-              <w:szCs w:val="24"/>
-            </w:rPr>
-            <w:fldChar w:fldCharType="begin"/>
-          </w:r>
-          <w:r>
-            <w:rPr>
-              <w:rFonts w:cstheme="minorHAnsi"/>
-              <w:noProof/>
-              <w:sz w:val="24"/>
-              <w:szCs w:val="24"/>
-            </w:rPr>
-            <w:instrText xml:space="preserve"> PAGEREF _Toc128981800 \h </w:instrText>
-          </w:r>
-          <w:r>
-            <w:rPr>
-              <w:rFonts w:cstheme="minorHAnsi"/>
-              <w:noProof/>
-              <w:sz w:val="24"/>
-              <w:szCs w:val="24"/>
-            </w:rPr>
-          </w:r>
-          <w:r>
-            <w:rPr>
-              <w:rFonts w:cstheme="minorHAnsi"/>
-              <w:noProof/>
-              <w:sz w:val="24"/>
-              <w:szCs w:val="24"/>
-            </w:rPr>
-            <w:fldChar w:fldCharType="separate"/>
-          </w:r>
-          <w:r>
-            <w:rPr>
-              <w:rFonts w:cstheme="minorHAnsi"/>
-              <w:noProof/>
-              <w:sz w:val="24"/>
-              <w:szCs w:val="24"/>
-            </w:rPr>
-            <w:t>5</w:t>
-          </w:r>
-          <w:r>
-            <w:rPr>
-              <w:rFonts w:cstheme="minorHAnsi"/>
-              <w:noProof/>
-              <w:sz w:val="24"/>
-              <w:szCs w:val="24"/>
-            </w:rPr>
-            <w:fldChar w:fldCharType="end"/>
-          </w:r>
-        </w:p>
-        <w:p>
-          <w:pPr>
-            <w:pStyle w:val="Verzeichnis2"/>
-            <w:tabs>
-              <w:tab w:val="left" w:pos="880"/>
-              <w:tab w:val="right" w:leader="dot" w:pos="9627"/>
-            </w:tabs>
-            <w:spacing w:line="360" w:lineRule="auto"/>
-            <w:rPr>
-              <w:rFonts w:cstheme="minorHAnsi"/>
-              <w:noProof/>
-              <w:sz w:val="24"/>
-              <w:szCs w:val="24"/>
-            </w:rPr>
-          </w:pPr>
-          <w:r>
-            <w:rPr>
-              <w:rFonts w:cstheme="minorHAnsi"/>
-              <w:noProof/>
-              <w:sz w:val="24"/>
-              <w:szCs w:val="24"/>
-            </w:rPr>
-            <w:t>3.4</w:t>
-          </w:r>
-          <w:r>
-            <w:rPr>
-              <w:rFonts w:cstheme="minorHAnsi"/>
-              <w:noProof/>
-              <w:sz w:val="24"/>
-              <w:szCs w:val="24"/>
-            </w:rPr>
-            <w:tab/>
-            <w:t>Aufgabe 5</w:t>
-          </w:r>
-          <w:r>
-            <w:rPr>
-              <w:rFonts w:cstheme="minorHAnsi"/>
-              <w:noProof/>
-              <w:sz w:val="24"/>
-              <w:szCs w:val="24"/>
-            </w:rPr>
-            <w:tab/>
-          </w:r>
-          <w:r>
-            <w:rPr>
-              <w:rFonts w:cstheme="minorHAnsi"/>
-              <w:noProof/>
-              <w:sz w:val="24"/>
-              <w:szCs w:val="24"/>
-            </w:rPr>
-            <w:fldChar w:fldCharType="begin"/>
-          </w:r>
-          <w:r>
-            <w:rPr>
-              <w:rFonts w:cstheme="minorHAnsi"/>
-              <w:noProof/>
-              <w:sz w:val="24"/>
-              <w:szCs w:val="24"/>
-            </w:rPr>
-            <w:instrText xml:space="preserve"> PAGEREF _Toc128981801 \h </w:instrText>
-          </w:r>
-          <w:r>
-            <w:rPr>
-              <w:rFonts w:cstheme="minorHAnsi"/>
-              <w:noProof/>
-              <w:sz w:val="24"/>
-              <w:szCs w:val="24"/>
-            </w:rPr>
-          </w:r>
-          <w:r>
-            <w:rPr>
-              <w:rFonts w:cstheme="minorHAnsi"/>
-              <w:noProof/>
-              <w:sz w:val="24"/>
-              <w:szCs w:val="24"/>
-            </w:rPr>
-            <w:fldChar w:fldCharType="separate"/>
-          </w:r>
-          <w:r>
-            <w:rPr>
-              <w:rFonts w:cstheme="minorHAnsi"/>
-              <w:noProof/>
-              <w:sz w:val="24"/>
-              <w:szCs w:val="24"/>
-            </w:rPr>
-            <w:t>5</w:t>
-          </w:r>
-          <w:r>
-            <w:rPr>
-              <w:rFonts w:cstheme="minorHAnsi"/>
-              <w:noProof/>
-              <w:sz w:val="24"/>
-              <w:szCs w:val="24"/>
-            </w:rPr>
-            <w:fldChar w:fldCharType="end"/>
-          </w:r>
-        </w:p>
-        <w:p>
-          <w:pPr>
-            <w:pStyle w:val="Verzeichnis1"/>
-            <w:tabs>
-              <w:tab w:val="left" w:pos="440"/>
-              <w:tab w:val="right" w:leader="dot" w:pos="9627"/>
-            </w:tabs>
-            <w:spacing w:line="360" w:lineRule="auto"/>
-            <w:rPr>
-              <w:rFonts w:cstheme="minorHAnsi"/>
-              <w:noProof/>
-              <w:sz w:val="24"/>
-              <w:szCs w:val="24"/>
-            </w:rPr>
-          </w:pPr>
-          <w:r>
-            <w:rPr>
-              <w:rFonts w:cstheme="minorHAnsi"/>
-              <w:noProof/>
-              <w:sz w:val="24"/>
-              <w:szCs w:val="24"/>
-            </w:rPr>
-            <w:t>4</w:t>
-          </w:r>
-          <w:r>
-            <w:rPr>
-              <w:rFonts w:cstheme="minorHAnsi"/>
-              <w:noProof/>
-              <w:sz w:val="24"/>
-              <w:szCs w:val="24"/>
-            </w:rPr>
-            <w:tab/>
-          </w:r>
-          <w:r>
-            <w:rPr>
-              <w:rFonts w:cstheme="minorHAnsi"/>
-              <w:noProof/>
-              <w:sz w:val="24"/>
-              <w:szCs w:val="24"/>
-              <w:shd w:val="clear" w:color="auto" w:fill="FFFFFF"/>
-            </w:rPr>
-            <w:t>Fazit</w:t>
-          </w:r>
-          <w:r>
-            <w:rPr>
-              <w:rFonts w:cstheme="minorHAnsi"/>
-              <w:noProof/>
-              <w:sz w:val="24"/>
-              <w:szCs w:val="24"/>
-            </w:rPr>
-            <w:tab/>
-          </w:r>
-          <w:r>
-            <w:rPr>
-              <w:rFonts w:cstheme="minorHAnsi"/>
-              <w:noProof/>
-              <w:sz w:val="24"/>
-              <w:szCs w:val="24"/>
-            </w:rPr>
-            <w:fldChar w:fldCharType="begin"/>
-          </w:r>
-          <w:r>
-            <w:rPr>
-              <w:rFonts w:cstheme="minorHAnsi"/>
-              <w:noProof/>
-              <w:sz w:val="24"/>
-              <w:szCs w:val="24"/>
-            </w:rPr>
-            <w:instrText xml:space="preserve"> PAGEREF _Toc128981802 \h </w:instrText>
-          </w:r>
-          <w:r>
-            <w:rPr>
-              <w:rFonts w:cstheme="minorHAnsi"/>
-              <w:noProof/>
-              <w:sz w:val="24"/>
-              <w:szCs w:val="24"/>
-            </w:rPr>
-          </w:r>
-          <w:r>
-            <w:rPr>
-              <w:rFonts w:cstheme="minorHAnsi"/>
-              <w:noProof/>
-              <w:sz w:val="24"/>
-              <w:szCs w:val="24"/>
-            </w:rPr>
-            <w:fldChar w:fldCharType="separate"/>
-          </w:r>
-          <w:r>
-            <w:rPr>
-              <w:rFonts w:cstheme="minorHAnsi"/>
-              <w:noProof/>
-              <w:sz w:val="24"/>
-              <w:szCs w:val="24"/>
-            </w:rPr>
-            <w:t>6</w:t>
-          </w:r>
-          <w:r>
-            <w:rPr>
-              <w:rFonts w:cstheme="minorHAnsi"/>
-              <w:noProof/>
-              <w:sz w:val="24"/>
-              <w:szCs w:val="24"/>
-            </w:rPr>
-            <w:fldChar w:fldCharType="end"/>
-          </w:r>
-        </w:p>
-        <w:p>
-          <w:pPr>
-            <w:pStyle w:val="Verzeichnis1"/>
-            <w:tabs>
-              <w:tab w:val="left" w:pos="440"/>
-              <w:tab w:val="right" w:leader="dot" w:pos="9627"/>
-            </w:tabs>
-            <w:spacing w:line="360" w:lineRule="auto"/>
-            <w:rPr>
-              <w:rFonts w:cstheme="minorHAnsi"/>
-              <w:noProof/>
-              <w:sz w:val="24"/>
-              <w:szCs w:val="24"/>
-            </w:rPr>
-          </w:pPr>
-          <w:r>
-            <w:rPr>
-              <w:rFonts w:cstheme="minorHAnsi"/>
-              <w:noProof/>
-              <w:sz w:val="24"/>
-              <w:szCs w:val="24"/>
-            </w:rPr>
-            <w:t>5</w:t>
-          </w:r>
-          <w:r>
-            <w:rPr>
-              <w:rFonts w:cstheme="minorHAnsi"/>
-              <w:noProof/>
-              <w:sz w:val="24"/>
-              <w:szCs w:val="24"/>
-            </w:rPr>
-            <w:tab/>
-          </w:r>
-          <w:r>
-            <w:rPr>
-              <w:rFonts w:cstheme="minorHAnsi"/>
-              <w:noProof/>
-              <w:sz w:val="24"/>
-              <w:szCs w:val="24"/>
-              <w:shd w:val="clear" w:color="auto" w:fill="FFFFFF"/>
-            </w:rPr>
-            <w:t>Verzeichnisse</w:t>
-          </w:r>
-          <w:r>
-            <w:rPr>
-              <w:rFonts w:cstheme="minorHAnsi"/>
-              <w:noProof/>
-              <w:sz w:val="24"/>
-              <w:szCs w:val="24"/>
-            </w:rPr>
-            <w:tab/>
-          </w:r>
-          <w:r>
-            <w:rPr>
-              <w:rFonts w:cstheme="minorHAnsi"/>
-              <w:noProof/>
-              <w:sz w:val="24"/>
-              <w:szCs w:val="24"/>
-            </w:rPr>
-            <w:fldChar w:fldCharType="begin"/>
-          </w:r>
-          <w:r>
-            <w:rPr>
-              <w:rFonts w:cstheme="minorHAnsi"/>
-              <w:noProof/>
-              <w:sz w:val="24"/>
-              <w:szCs w:val="24"/>
-            </w:rPr>
-            <w:instrText xml:space="preserve"> PAGEREF _Toc128981803 \h </w:instrText>
-          </w:r>
-          <w:r>
-            <w:rPr>
-              <w:rFonts w:cstheme="minorHAnsi"/>
-              <w:noProof/>
-              <w:sz w:val="24"/>
-              <w:szCs w:val="24"/>
-            </w:rPr>
-          </w:r>
-          <w:r>
-            <w:rPr>
-              <w:rFonts w:cstheme="minorHAnsi"/>
-              <w:noProof/>
-              <w:sz w:val="24"/>
-              <w:szCs w:val="24"/>
-            </w:rPr>
-            <w:fldChar w:fldCharType="separate"/>
-          </w:r>
-          <w:r>
-            <w:rPr>
-              <w:rFonts w:cstheme="minorHAnsi"/>
-              <w:noProof/>
-              <w:sz w:val="24"/>
-              <w:szCs w:val="24"/>
+              <w:noProof/>
             </w:rPr>
             <w:t>7</w:t>
           </w:r>
           <w:r>
             <w:rPr>
-              <w:rFonts w:cstheme="minorHAnsi"/>
-              <w:noProof/>
-              <w:sz w:val="24"/>
-              <w:szCs w:val="24"/>
-            </w:rPr>
-            <w:fldChar w:fldCharType="end"/>
-          </w:r>
-        </w:p>
-        <w:p>
-          <w:pPr>
-            <w:pStyle w:val="Verzeichnis2"/>
-            <w:tabs>
-              <w:tab w:val="left" w:pos="880"/>
-              <w:tab w:val="right" w:leader="dot" w:pos="9627"/>
-            </w:tabs>
-            <w:spacing w:line="360" w:lineRule="auto"/>
-            <w:rPr>
-              <w:rFonts w:cstheme="minorHAnsi"/>
-              <w:noProof/>
-              <w:sz w:val="24"/>
-              <w:szCs w:val="24"/>
-            </w:rPr>
-          </w:pPr>
-          <w:r>
-            <w:rPr>
-              <w:rFonts w:cstheme="minorHAnsi"/>
-              <w:noProof/>
-              <w:sz w:val="24"/>
-              <w:szCs w:val="24"/>
-            </w:rPr>
-            <w:t>5.1</w:t>
-          </w:r>
-          <w:r>
-            <w:rPr>
-              <w:rFonts w:cstheme="minorHAnsi"/>
-              <w:noProof/>
-              <w:sz w:val="24"/>
-              <w:szCs w:val="24"/>
-            </w:rPr>
-            <w:tab/>
-            <w:t>Quellverzeichnis</w:t>
-          </w:r>
-          <w:r>
-            <w:rPr>
-              <w:rFonts w:cstheme="minorHAnsi"/>
-              <w:noProof/>
-              <w:sz w:val="24"/>
-              <w:szCs w:val="24"/>
-            </w:rPr>
-            <w:tab/>
-          </w:r>
-          <w:r>
-            <w:rPr>
-              <w:rFonts w:cstheme="minorHAnsi"/>
-              <w:noProof/>
-              <w:sz w:val="24"/>
-              <w:szCs w:val="24"/>
-            </w:rPr>
-            <w:fldChar w:fldCharType="begin"/>
-          </w:r>
-          <w:r>
-            <w:rPr>
-              <w:rFonts w:cstheme="minorHAnsi"/>
-              <w:noProof/>
-              <w:sz w:val="24"/>
-              <w:szCs w:val="24"/>
-            </w:rPr>
-            <w:instrText xml:space="preserve"> PAGEREF _Toc128981804 \h </w:instrText>
-          </w:r>
-          <w:r>
-            <w:rPr>
-              <w:rFonts w:cstheme="minorHAnsi"/>
-              <w:noProof/>
-              <w:sz w:val="24"/>
-              <w:szCs w:val="24"/>
-            </w:rPr>
-          </w:r>
-          <w:r>
-            <w:rPr>
-              <w:rFonts w:cstheme="minorHAnsi"/>
-              <w:noProof/>
-              <w:sz w:val="24"/>
-              <w:szCs w:val="24"/>
-            </w:rPr>
-            <w:fldChar w:fldCharType="separate"/>
-          </w:r>
-          <w:r>
-            <w:rPr>
-              <w:rFonts w:cstheme="minorHAnsi"/>
-              <w:noProof/>
-              <w:sz w:val="24"/>
-              <w:szCs w:val="24"/>
-            </w:rPr>
-            <w:t>7</w:t>
-          </w:r>
-          <w:r>
-            <w:rPr>
-              <w:rFonts w:cstheme="minorHAnsi"/>
-              <w:noProof/>
-              <w:sz w:val="24"/>
-              <w:szCs w:val="24"/>
-            </w:rPr>
-            <w:fldChar w:fldCharType="end"/>
-          </w:r>
-        </w:p>
-        <w:p>
-          <w:pPr>
-            <w:pStyle w:val="Verzeichnis2"/>
-            <w:tabs>
-              <w:tab w:val="left" w:pos="880"/>
-              <w:tab w:val="right" w:leader="dot" w:pos="9627"/>
-            </w:tabs>
-            <w:spacing w:line="360" w:lineRule="auto"/>
-            <w:rPr>
-              <w:rFonts w:cstheme="minorHAnsi"/>
-              <w:noProof/>
-              <w:sz w:val="24"/>
-              <w:szCs w:val="24"/>
-            </w:rPr>
-          </w:pPr>
-          <w:r>
-            <w:rPr>
-              <w:rFonts w:cstheme="minorHAnsi"/>
-              <w:noProof/>
-              <w:sz w:val="24"/>
-              <w:szCs w:val="24"/>
-            </w:rPr>
-            <w:t>5.2</w:t>
-          </w:r>
-          <w:r>
-            <w:rPr>
-              <w:rFonts w:cstheme="minorHAnsi"/>
-              <w:noProof/>
-              <w:sz w:val="24"/>
-              <w:szCs w:val="24"/>
-            </w:rPr>
-            <w:tab/>
-          </w:r>
-          <w:r>
-            <w:rPr>
-              <w:rFonts w:cstheme="minorHAnsi"/>
-              <w:noProof/>
-              <w:sz w:val="24"/>
-              <w:szCs w:val="24"/>
-              <w:shd w:val="clear" w:color="auto" w:fill="FFFFFF"/>
-            </w:rPr>
-            <w:t>Abbildungsverzeichnis</w:t>
-          </w:r>
-          <w:r>
-            <w:rPr>
-              <w:rFonts w:cstheme="minorHAnsi"/>
-              <w:noProof/>
-              <w:sz w:val="24"/>
-              <w:szCs w:val="24"/>
-            </w:rPr>
-            <w:tab/>
-          </w:r>
-          <w:r>
-            <w:rPr>
-              <w:rFonts w:cstheme="minorHAnsi"/>
-              <w:noProof/>
-              <w:sz w:val="24"/>
-              <w:szCs w:val="24"/>
-            </w:rPr>
-            <w:fldChar w:fldCharType="begin"/>
-          </w:r>
-          <w:r>
-            <w:rPr>
-              <w:rFonts w:cstheme="minorHAnsi"/>
-              <w:noProof/>
-              <w:sz w:val="24"/>
-              <w:szCs w:val="24"/>
-            </w:rPr>
-            <w:instrText xml:space="preserve"> PAGEREF _Toc128981805 \h </w:instrText>
-          </w:r>
-          <w:r>
-            <w:rPr>
-              <w:rFonts w:cstheme="minorHAnsi"/>
-              <w:noProof/>
-              <w:sz w:val="24"/>
-              <w:szCs w:val="24"/>
-            </w:rPr>
-          </w:r>
-          <w:r>
-            <w:rPr>
-              <w:rFonts w:cstheme="minorHAnsi"/>
-              <w:noProof/>
-              <w:sz w:val="24"/>
-              <w:szCs w:val="24"/>
-            </w:rPr>
-            <w:fldChar w:fldCharType="separate"/>
-          </w:r>
-          <w:r>
-            <w:rPr>
-              <w:rFonts w:cstheme="minorHAnsi"/>
-              <w:noProof/>
-              <w:sz w:val="24"/>
-              <w:szCs w:val="24"/>
-            </w:rPr>
-            <w:t>9</w:t>
-          </w:r>
-          <w:r>
-            <w:rPr>
-              <w:rFonts w:cstheme="minorHAnsi"/>
-              <w:noProof/>
-              <w:sz w:val="24"/>
-              <w:szCs w:val="24"/>
-            </w:rPr>
-            <w:fldChar w:fldCharType="end"/>
-          </w:r>
-        </w:p>
-        <w:p>
-          <w:pPr>
-            <w:pStyle w:val="Verzeichnis2"/>
-            <w:tabs>
-              <w:tab w:val="left" w:pos="880"/>
-              <w:tab w:val="right" w:leader="dot" w:pos="9627"/>
-            </w:tabs>
-            <w:spacing w:line="360" w:lineRule="auto"/>
-            <w:rPr>
-              <w:rFonts w:cstheme="minorHAnsi"/>
-              <w:noProof/>
-              <w:sz w:val="24"/>
-              <w:szCs w:val="24"/>
-            </w:rPr>
-          </w:pPr>
-          <w:r>
-            <w:rPr>
-              <w:rFonts w:cstheme="minorHAnsi"/>
-              <w:noProof/>
-              <w:sz w:val="24"/>
-              <w:szCs w:val="24"/>
-            </w:rPr>
-            <w:t>5.3</w:t>
-          </w:r>
-          <w:r>
-            <w:rPr>
-              <w:rFonts w:cstheme="minorHAnsi"/>
-              <w:noProof/>
-              <w:sz w:val="24"/>
-              <w:szCs w:val="24"/>
-            </w:rPr>
-            <w:tab/>
-          </w:r>
-          <w:r>
-            <w:rPr>
-              <w:rFonts w:cstheme="minorHAnsi"/>
-              <w:noProof/>
-              <w:sz w:val="24"/>
-              <w:szCs w:val="24"/>
-              <w:shd w:val="clear" w:color="auto" w:fill="FFFFFF"/>
-            </w:rPr>
-            <w:t>Abkürzungsverzeichnis</w:t>
-          </w:r>
-          <w:r>
-            <w:rPr>
-              <w:rFonts w:cstheme="minorHAnsi"/>
-              <w:noProof/>
-              <w:sz w:val="24"/>
-              <w:szCs w:val="24"/>
-            </w:rPr>
-            <w:tab/>
-          </w:r>
-          <w:r>
-            <w:rPr>
-              <w:rFonts w:cstheme="minorHAnsi"/>
-              <w:noProof/>
-              <w:sz w:val="24"/>
-              <w:szCs w:val="24"/>
-            </w:rPr>
-            <w:fldChar w:fldCharType="begin"/>
-          </w:r>
-          <w:r>
-            <w:rPr>
-              <w:rFonts w:cstheme="minorHAnsi"/>
-              <w:noProof/>
-              <w:sz w:val="24"/>
-              <w:szCs w:val="24"/>
-            </w:rPr>
-            <w:instrText xml:space="preserve"> PAGEREF _Toc128981806 \h </w:instrText>
-          </w:r>
-          <w:r>
-            <w:rPr>
-              <w:rFonts w:cstheme="minorHAnsi"/>
-              <w:noProof/>
-              <w:sz w:val="24"/>
-              <w:szCs w:val="24"/>
-            </w:rPr>
-          </w:r>
-          <w:r>
-            <w:rPr>
-              <w:rFonts w:cstheme="minorHAnsi"/>
-              <w:noProof/>
-              <w:sz w:val="24"/>
-              <w:szCs w:val="24"/>
-            </w:rPr>
-            <w:fldChar w:fldCharType="separate"/>
-          </w:r>
-          <w:r>
-            <w:rPr>
-              <w:rFonts w:cstheme="minorHAnsi"/>
-              <w:noProof/>
-              <w:sz w:val="24"/>
-              <w:szCs w:val="24"/>
-            </w:rPr>
-            <w:t>9</w:t>
-          </w:r>
-          <w:r>
-            <w:rPr>
-              <w:rFonts w:cstheme="minorHAnsi"/>
-              <w:noProof/>
-              <w:sz w:val="24"/>
-              <w:szCs w:val="24"/>
-            </w:rPr>
-            <w:fldChar w:fldCharType="end"/>
-          </w:r>
-        </w:p>
-        <w:p>
-          <w:pPr>
-            <w:pStyle w:val="Verzeichnis1"/>
-            <w:tabs>
-              <w:tab w:val="left" w:pos="440"/>
-              <w:tab w:val="right" w:leader="dot" w:pos="9627"/>
-            </w:tabs>
-            <w:spacing w:line="360" w:lineRule="auto"/>
-            <w:rPr>
-              <w:rFonts w:cstheme="minorHAnsi"/>
-              <w:noProof/>
-              <w:sz w:val="24"/>
-              <w:szCs w:val="24"/>
-            </w:rPr>
-          </w:pPr>
-          <w:r>
-            <w:rPr>
-              <w:rFonts w:cstheme="minorHAnsi"/>
-              <w:noProof/>
-              <w:sz w:val="24"/>
-              <w:szCs w:val="24"/>
-            </w:rPr>
-            <w:t>6</w:t>
-          </w:r>
-          <w:r>
-            <w:rPr>
-              <w:rFonts w:cstheme="minorHAnsi"/>
-              <w:noProof/>
-              <w:sz w:val="24"/>
-              <w:szCs w:val="24"/>
-            </w:rPr>
-            <w:tab/>
-          </w:r>
-          <w:r>
-            <w:rPr>
-              <w:rFonts w:cstheme="minorHAnsi"/>
-              <w:noProof/>
-              <w:sz w:val="24"/>
-              <w:szCs w:val="24"/>
-              <w:shd w:val="clear" w:color="auto" w:fill="FFFFFF"/>
-            </w:rPr>
-            <w:t>Anhänge</w:t>
-          </w:r>
-          <w:r>
-            <w:rPr>
-              <w:rFonts w:cstheme="minorHAnsi"/>
-              <w:noProof/>
-              <w:sz w:val="24"/>
-              <w:szCs w:val="24"/>
-            </w:rPr>
-            <w:tab/>
-          </w:r>
-          <w:r>
-            <w:rPr>
-              <w:rFonts w:cstheme="minorHAnsi"/>
-              <w:noProof/>
-              <w:sz w:val="24"/>
-              <w:szCs w:val="24"/>
-            </w:rPr>
-            <w:fldChar w:fldCharType="begin"/>
-          </w:r>
-          <w:r>
-            <w:rPr>
-              <w:rFonts w:cstheme="minorHAnsi"/>
-              <w:noProof/>
-              <w:sz w:val="24"/>
-              <w:szCs w:val="24"/>
-            </w:rPr>
-            <w:instrText xml:space="preserve"> PAGEREF _Toc128981807 \h </w:instrText>
-          </w:r>
-          <w:r>
-            <w:rPr>
-              <w:rFonts w:cstheme="minorHAnsi"/>
-              <w:noProof/>
-              <w:sz w:val="24"/>
-              <w:szCs w:val="24"/>
-            </w:rPr>
-          </w:r>
-          <w:r>
-            <w:rPr>
-              <w:rFonts w:cstheme="minorHAnsi"/>
-              <w:noProof/>
-              <w:sz w:val="24"/>
-              <w:szCs w:val="24"/>
-            </w:rPr>
-            <w:fldChar w:fldCharType="separate"/>
-          </w:r>
-          <w:r>
-            <w:rPr>
-              <w:rFonts w:cstheme="minorHAnsi"/>
-              <w:noProof/>
-              <w:sz w:val="24"/>
-              <w:szCs w:val="24"/>
-            </w:rPr>
-            <w:t>10</w:t>
-          </w:r>
-          <w:r>
-            <w:rPr>
-              <w:rFonts w:cstheme="minorHAnsi"/>
-              <w:noProof/>
-              <w:sz w:val="24"/>
-              <w:szCs w:val="24"/>
+              <w:noProof/>
             </w:rPr>
             <w:fldChar w:fldCharType="end"/>
           </w:r>
@@ -2359,6 +1470,28 @@
     </w:p>
     <w:p>
       <w:pPr>
+        <w:spacing w:line="360" w:lineRule="auto"/>
+        <w:rPr>
+          <w:rFonts w:eastAsiaTheme="minorEastAsia" w:cstheme="minorHAnsi"/>
+          <w:sz w:val="24"/>
+          <w:szCs w:val="24"/>
+          <w:lang w:eastAsia="de-DE"/>
+        </w:rPr>
+      </w:pPr>
+    </w:p>
+    <w:p>
+      <w:pPr>
+        <w:spacing w:line="360" w:lineRule="auto"/>
+        <w:rPr>
+          <w:rFonts w:eastAsiaTheme="minorEastAsia" w:cstheme="minorHAnsi"/>
+          <w:sz w:val="24"/>
+          <w:szCs w:val="24"/>
+          <w:lang w:eastAsia="de-DE"/>
+        </w:rPr>
+      </w:pPr>
+    </w:p>
+    <w:p>
+      <w:pPr>
         <w:pStyle w:val="berschrift1"/>
         <w:spacing w:before="0" w:line="360" w:lineRule="auto"/>
         <w:jc w:val="both"/>
@@ -2369,7 +1502,7 @@
           <w:szCs w:val="24"/>
         </w:rPr>
       </w:pPr>
-      <w:bookmarkStart w:id="0" w:name="_Toc128981796"/>
+      <w:bookmarkStart w:id="0" w:name="_Toc129273433"/>
       <w:r>
         <w:rPr>
           <w:rFonts w:asciiTheme="minorHAnsi" w:hAnsiTheme="minorHAnsi" w:cstheme="minorHAnsi"/>
@@ -2447,6 +1580,7 @@
           <w:sz w:val="24"/>
           <w:szCs w:val="24"/>
         </w:rPr>
+        <w:lastRenderedPageBreak/>
         <w:t>Schreiben Sie einen Programmcode, welcher den Algorithmus implementiert</w:t>
       </w:r>
     </w:p>
@@ -2571,7 +1705,7 @@
           <w:szCs w:val="24"/>
         </w:rPr>
       </w:pPr>
-      <w:bookmarkStart w:id="1" w:name="_Toc128981797"/>
+      <w:bookmarkStart w:id="1" w:name="_Toc129273434"/>
       <w:r>
         <w:rPr>
           <w:rFonts w:asciiTheme="minorHAnsi" w:hAnsiTheme="minorHAnsi" w:cstheme="minorHAnsi"/>
@@ -2594,7 +1728,7 @@
           <w:szCs w:val="24"/>
         </w:rPr>
       </w:pPr>
-      <w:bookmarkStart w:id="2" w:name="_Toc128981798"/>
+      <w:bookmarkStart w:id="2" w:name="_Toc129273435"/>
       <w:r>
         <w:rPr>
           <w:rFonts w:asciiTheme="minorHAnsi" w:hAnsiTheme="minorHAnsi" w:cstheme="minorHAnsi"/>
@@ -2747,7 +1881,6 @@
           <w:sz w:val="24"/>
           <w:szCs w:val="24"/>
         </w:rPr>
-        <w:lastRenderedPageBreak/>
         <w:t>Der Algorithmus endet, wenn alle Knoten besucht wurden oder der Zielknoten erreicht wurde. Wenn der Zielknoten erreicht wurde, kann der kürzeste Weg durch Rückverfolgung der Vorgänger-Knoten vom Zielknoten bis zum Startknoten bestimmt werden.</w:t>
       </w:r>
       <w:r>
@@ -2780,7 +1913,7 @@
           <w:szCs w:val="24"/>
         </w:rPr>
       </w:pPr>
-      <w:bookmarkStart w:id="3" w:name="_Toc128981799"/>
+      <w:bookmarkStart w:id="3" w:name="_Toc129273436"/>
       <w:r>
         <w:rPr>
           <w:rFonts w:asciiTheme="minorHAnsi" w:hAnsiTheme="minorHAnsi" w:cstheme="minorHAnsi"/>
@@ -2859,6 +1992,7 @@
           <w:sz w:val="24"/>
           <w:szCs w:val="24"/>
         </w:rPr>
+        <w:lastRenderedPageBreak/>
         <w:t>Der Dijkstra-Algorithmus ist ein optimaler Algorithmus, d.h. er findet immer den kürzesten Weg zwischen zwei Knoten, wenn er korrekt implementiert und für den gegebenen Graphen anwendbar ist.</w:t>
       </w:r>
       <w:r>
@@ -2892,7 +2026,7 @@
           <w:szCs w:val="24"/>
         </w:rPr>
       </w:pPr>
-      <w:bookmarkStart w:id="4" w:name="_Toc128981800"/>
+      <w:bookmarkStart w:id="4" w:name="_Toc129273437"/>
       <w:r>
         <w:rPr>
           <w:rFonts w:asciiTheme="minorHAnsi" w:hAnsiTheme="minorHAnsi" w:cstheme="minorHAnsi"/>
@@ -2987,39 +2121,47 @@
           <w:sz w:val="24"/>
           <w:szCs w:val="24"/>
         </w:rPr>
-        <w:t>Dieser Code implementiert den Dijkstra-Algorithmus, einen bekannten Algorithmus zur Lösung des Single-Source</w:t>
-      </w:r>
-      <w:r>
-        <w:rPr>
-          <w:rFonts w:cstheme="minorHAnsi"/>
-          <w:sz w:val="24"/>
-          <w:szCs w:val="24"/>
-        </w:rPr>
-        <w:t>-</w:t>
-      </w:r>
-      <w:r>
-        <w:rPr>
-          <w:rFonts w:cstheme="minorHAnsi"/>
-          <w:sz w:val="24"/>
-          <w:szCs w:val="24"/>
-        </w:rPr>
-        <w:t>Shortest</w:t>
-      </w:r>
-      <w:r>
-        <w:rPr>
-          <w:rFonts w:cstheme="minorHAnsi"/>
-          <w:sz w:val="24"/>
-          <w:szCs w:val="24"/>
-        </w:rPr>
-        <w:t>-</w:t>
-      </w:r>
-      <w:r>
-        <w:rPr>
-          <w:rFonts w:cstheme="minorHAnsi"/>
-          <w:sz w:val="24"/>
-          <w:szCs w:val="24"/>
-        </w:rPr>
-        <w:t>Path Problems.</w:t>
+        <w:t>D</w:t>
+      </w:r>
+      <w:r>
+        <w:rPr>
+          <w:rFonts w:cstheme="minorHAnsi"/>
+          <w:sz w:val="24"/>
+          <w:szCs w:val="24"/>
+        </w:rPr>
+        <w:t>er Programm-Code</w:t>
+      </w:r>
+      <w:r>
+        <w:rPr>
+          <w:rFonts w:cstheme="minorHAnsi"/>
+          <w:sz w:val="24"/>
+          <w:szCs w:val="24"/>
+        </w:rPr>
+        <w:t xml:space="preserve"> wurde in Python geschrieben, da</w:t>
+      </w:r>
+      <w:r>
+        <w:rPr>
+          <w:rFonts w:cstheme="minorHAnsi"/>
+          <w:sz w:val="24"/>
+          <w:szCs w:val="24"/>
+        </w:rPr>
+        <w:t xml:space="preserve"> sich</w:t>
+      </w:r>
+      <w:r>
+        <w:rPr>
+          <w:rFonts w:cstheme="minorHAnsi"/>
+          <w:sz w:val="24"/>
+          <w:szCs w:val="24"/>
+        </w:rPr>
+        <w:t xml:space="preserve"> python</w:t>
+      </w:r>
+      <w:r>
+        <w:rPr>
+          <w:rFonts w:cstheme="minorHAnsi"/>
+          <w:sz w:val="24"/>
+          <w:szCs w:val="24"/>
+        </w:rPr>
+        <w:t xml:space="preserve">‘s dictionaries und lists sich gute für dieses Problem verwenden lassen. </w:t>
       </w:r>
     </w:p>
     <w:p>
@@ -3038,39 +2180,39 @@
           <w:sz w:val="24"/>
           <w:szCs w:val="24"/>
         </w:rPr>
-        <w:t xml:space="preserve">Zu Beginn wird eine Klasse "Graph" definiert, die ein Dictionary "graph" enthält, welches die Kanten des Graphen repräsentiert. Der Graph wird als Adjazenzliste gespeichert, wobei die Schlüssel des äußeren </w:t>
-      </w:r>
-      <w:r>
-        <w:rPr>
-          <w:rFonts w:cstheme="minorHAnsi"/>
-          <w:sz w:val="24"/>
-          <w:szCs w:val="24"/>
-        </w:rPr>
-        <w:t>d</w:t>
-      </w:r>
-      <w:r>
-        <w:rPr>
-          <w:rFonts w:cstheme="minorHAnsi"/>
-          <w:sz w:val="24"/>
-          <w:szCs w:val="24"/>
-        </w:rPr>
-        <w:t xml:space="preserve">ictionaries die Knoten sind und die Werte die Nachbarn des Knotens in Form eines inneren </w:t>
-      </w:r>
-      <w:r>
-        <w:rPr>
-          <w:rFonts w:cstheme="minorHAnsi"/>
-          <w:sz w:val="24"/>
-          <w:szCs w:val="24"/>
-        </w:rPr>
-        <w:t>d</w:t>
-      </w:r>
-      <w:r>
-        <w:rPr>
-          <w:rFonts w:cstheme="minorHAnsi"/>
-          <w:sz w:val="24"/>
-          <w:szCs w:val="24"/>
-        </w:rPr>
-        <w:t>ictionaries sind.</w:t>
+        <w:t>Dieser Code implementiert den Dijkstra-Algorithmus, einen Algorithmus zur Lösung des Single-Source</w:t>
+      </w:r>
+      <w:r>
+        <w:rPr>
+          <w:rFonts w:cstheme="minorHAnsi"/>
+          <w:sz w:val="24"/>
+          <w:szCs w:val="24"/>
+        </w:rPr>
+        <w:t>-</w:t>
+      </w:r>
+      <w:r>
+        <w:rPr>
+          <w:rFonts w:cstheme="minorHAnsi"/>
+          <w:sz w:val="24"/>
+          <w:szCs w:val="24"/>
+        </w:rPr>
+        <w:t>Shortest</w:t>
+      </w:r>
+      <w:r>
+        <w:rPr>
+          <w:rFonts w:cstheme="minorHAnsi"/>
+          <w:sz w:val="24"/>
+          <w:szCs w:val="24"/>
+        </w:rPr>
+        <w:t>-</w:t>
+      </w:r>
+      <w:r>
+        <w:rPr>
+          <w:rFonts w:cstheme="minorHAnsi"/>
+          <w:sz w:val="24"/>
+          <w:szCs w:val="24"/>
+        </w:rPr>
+        <w:t>Path Problems.</w:t>
       </w:r>
     </w:p>
     <w:p>
@@ -3089,7 +2231,39 @@
           <w:sz w:val="24"/>
           <w:szCs w:val="24"/>
         </w:rPr>
-        <w:t>Die Klasse enthält auch Methoden zur Rückgabe der Knoten, der Nachbarn eines Knotens und des Gewichts einer Kante zwischen zwei Knoten.</w:t>
+        <w:t xml:space="preserve">Zu Beginn wird eine Klasse "Graph" definiert, die ein Dictionary "graph" enthält, welches die Kanten des Graphen repräsentiert. Der Graph wird als Adjazenzliste gespeichert, wobei die Schlüssel des äußeren </w:t>
+      </w:r>
+      <w:r>
+        <w:rPr>
+          <w:rFonts w:cstheme="minorHAnsi"/>
+          <w:sz w:val="24"/>
+          <w:szCs w:val="24"/>
+        </w:rPr>
+        <w:t>d</w:t>
+      </w:r>
+      <w:r>
+        <w:rPr>
+          <w:rFonts w:cstheme="minorHAnsi"/>
+          <w:sz w:val="24"/>
+          <w:szCs w:val="24"/>
+        </w:rPr>
+        <w:t xml:space="preserve">ictionaries die Knoten sind und die Werte die Nachbarn des Knotens in Form eines inneren </w:t>
+      </w:r>
+      <w:r>
+        <w:rPr>
+          <w:rFonts w:cstheme="minorHAnsi"/>
+          <w:sz w:val="24"/>
+          <w:szCs w:val="24"/>
+        </w:rPr>
+        <w:t>d</w:t>
+      </w:r>
+      <w:r>
+        <w:rPr>
+          <w:rFonts w:cstheme="minorHAnsi"/>
+          <w:sz w:val="24"/>
+          <w:szCs w:val="24"/>
+        </w:rPr>
+        <w:t>ictionaries sind.</w:t>
       </w:r>
     </w:p>
     <w:p>
@@ -3108,7 +2282,7 @@
           <w:sz w:val="24"/>
           <w:szCs w:val="24"/>
         </w:rPr>
-        <w:t>Die Funktion "dijkstra" ist der Kern des Algorithmus. Der Algorithmus berechnet den kürzesten Pfad von einem Startknoten zu allen anderen Knoten im Graphen. Es wird eine Liste unbesuchter Knoten initialisiert, die Gewichtung aller Knoten auf einen sehr großen Wert gesetzt und die Gewichtung des Startknotens auf 0 gesetzt.</w:t>
+        <w:t>Die Klasse enthält auch Methoden zur Rückgabe der Knoten, der Nachbarn eines Knotens und des Gewichts einer Kante zwischen zwei Knoten.</w:t>
       </w:r>
     </w:p>
     <w:p>
@@ -3127,26 +2301,7 @@
           <w:sz w:val="24"/>
           <w:szCs w:val="24"/>
         </w:rPr>
-        <w:lastRenderedPageBreak/>
-        <w:t xml:space="preserve">In einer Schleife wird dann </w:t>
-      </w:r>
-      <w:proofErr w:type="gramStart"/>
-      <w:r>
-        <w:rPr>
-          <w:rFonts w:cstheme="minorHAnsi"/>
-          <w:sz w:val="24"/>
-          <w:szCs w:val="24"/>
-        </w:rPr>
-        <w:t>solange</w:t>
-      </w:r>
-      <w:proofErr w:type="gramEnd"/>
-      <w:r>
-        <w:rPr>
-          <w:rFonts w:cstheme="minorHAnsi"/>
-          <w:sz w:val="24"/>
-          <w:szCs w:val="24"/>
-        </w:rPr>
-        <w:t xml:space="preserve"> das Minimum der Knoten aus der Liste unbesuchter Knoten gewählt, bis alle Knoten besucht wurden. Für den ausgewählten Knoten werden die Gewichtungen seiner unbesuchten Nachbarn aktualisiert und der beste Pfad zu jedem Knoten wird gespeichert. Der aktuell besuchte Knoten wird aus der Liste unbesuchter Knoten entfernt.</w:t>
+        <w:t>Die Funktion "dijkstra" ist der Kern des Algorithmus. Der Algorithmus berechnet den kürzesten Pfad von einem Startknoten zu allen anderen Knoten im Graphen. Es wird eine Liste unbesuchter Knoten initialisiert, die Gewichtung aller Knoten auf einen sehr großen Wert gesetzt und die Gewichtung des Startknotens auf 0 gesetzt.</w:t>
       </w:r>
     </w:p>
     <w:p>
@@ -3165,7 +2320,7 @@
           <w:sz w:val="24"/>
           <w:szCs w:val="24"/>
         </w:rPr>
-        <w:t>Am Ende wird der kürzeste Pfad von jedem Knoten zum Startknoten zurückgegeben. Die Funktion "print_ergebnis" gibt den kürzesten Pfad von einem Startknoten zu einem Zielknoten auf der Konsole aus.</w:t>
+        <w:t>In einer Schleife wird dann solange das Minimum der Knoten aus der Liste unbesuchter Knoten gewählt, bis alle Knoten besucht wurden. Für den ausgewählten Knoten werden die Gewichtungen seiner unbesuchten Nachbarn aktualisiert und der beste Pfad zu jedem Knoten wird gespeichert. Der aktuell besuchte Knoten wird aus der Liste unbesuchter Knoten entfernt.</w:t>
       </w:r>
     </w:p>
     <w:p>
@@ -3178,6 +2333,25 @@
           <w:szCs w:val="24"/>
         </w:rPr>
       </w:pPr>
+      <w:r>
+        <w:rPr>
+          <w:rFonts w:cstheme="minorHAnsi"/>
+          <w:sz w:val="24"/>
+          <w:szCs w:val="24"/>
+        </w:rPr>
+        <w:t>Am Ende wird der kürzeste Pfad von jedem Knoten zum Startknoten zurückgegeben. Die Funktion "print_ergebnis" gibt den kürzesten Pfad von einem Startknoten zu einem Zielknoten auf der Konsole aus.</w:t>
+      </w:r>
+    </w:p>
+    <w:p>
+      <w:pPr>
+        <w:spacing w:line="360" w:lineRule="auto"/>
+        <w:ind w:left="360"/>
+        <w:rPr>
+          <w:rFonts w:cstheme="minorHAnsi"/>
+          <w:sz w:val="24"/>
+          <w:szCs w:val="24"/>
+        </w:rPr>
+      </w:pPr>
     </w:p>
     <w:p>
       <w:pPr>
@@ -3190,7 +2364,7 @@
           <w:szCs w:val="24"/>
         </w:rPr>
       </w:pPr>
-      <w:bookmarkStart w:id="5" w:name="_Toc128981801"/>
+      <w:bookmarkStart w:id="5" w:name="_Toc129273438"/>
       <w:r>
         <w:rPr>
           <w:rFonts w:asciiTheme="minorHAnsi" w:hAnsiTheme="minorHAnsi" w:cstheme="minorHAnsi"/>
@@ -3198,6 +2372,7 @@
           <w:sz w:val="24"/>
           <w:szCs w:val="24"/>
         </w:rPr>
+        <w:lastRenderedPageBreak/>
         <w:t>Aufgabe 5</w:t>
       </w:r>
       <w:bookmarkEnd w:id="5"/>
@@ -3238,20 +2413,72 @@
     </w:p>
     <w:p>
       <w:pPr>
+        <w:keepNext/>
         <w:spacing w:line="360" w:lineRule="auto"/>
-        <w:rPr>
-          <w:rFonts w:cstheme="minorHAnsi"/>
-          <w:sz w:val="24"/>
-          <w:szCs w:val="24"/>
-        </w:rPr>
-      </w:pPr>
-      <w:r>
-        <w:rPr>
-          <w:rFonts w:cstheme="minorHAnsi"/>
-          <w:sz w:val="24"/>
-          <w:szCs w:val="24"/>
-        </w:rPr>
-        <w:t>Der kürzeste Pfad von 0 zu 0 hat die Länge/Gewichtung 0 und sieht wie folgt aus.</w:t>
+      </w:pPr>
+      <w:r>
+        <w:rPr>
+          <w:noProof/>
+        </w:rPr>
+        <w:drawing>
+          <wp:inline distT="0" distB="0" distL="0" distR="0" wp14:anchorId="0CCD56BE" wp14:editId="0BA94FEE">
+            <wp:extent cx="5495925" cy="3305175"/>
+            <wp:effectExtent l="0" t="0" r="9525" b="9525"/>
+            <wp:docPr id="3" name="Grafik 3" descr="Ein Bild, das Text enthält.&#10;&#10;Automatisch generierte Beschreibung"/>
+            <wp:cNvGraphicFramePr>
+              <a:graphicFrameLocks xmlns:a="http://schemas.openxmlformats.org/drawingml/2006/main" noChangeAspect="1"/>
+            </wp:cNvGraphicFramePr>
+            <a:graphic xmlns:a="http://schemas.openxmlformats.org/drawingml/2006/main">
+              <a:graphicData uri="http://schemas.openxmlformats.org/drawingml/2006/picture">
+                <pic:pic xmlns:pic="http://schemas.openxmlformats.org/drawingml/2006/picture">
+                  <pic:nvPicPr>
+                    <pic:cNvPr id="3" name="Grafik 3" descr="Ein Bild, das Text enthält.&#10;&#10;Automatisch generierte Beschreibung"/>
+                    <pic:cNvPicPr/>
+                  </pic:nvPicPr>
+                  <pic:blipFill>
+                    <a:blip r:embed="rId8"/>
+                    <a:stretch>
+                      <a:fillRect/>
+                    </a:stretch>
+                  </pic:blipFill>
+                  <pic:spPr>
+                    <a:xfrm>
+                      <a:off x="0" y="0"/>
+                      <a:ext cx="5495925" cy="3305175"/>
+                    </a:xfrm>
+                    <a:prstGeom prst="rect">
+                      <a:avLst/>
+                    </a:prstGeom>
+                  </pic:spPr>
+                </pic:pic>
+              </a:graphicData>
+            </a:graphic>
+          </wp:inline>
+        </w:drawing>
+      </w:r>
+    </w:p>
+    <w:p>
+      <w:pPr>
+        <w:pStyle w:val="Beschriftung"/>
+        <w:rPr>
+          <w:rFonts w:cstheme="minorHAnsi"/>
+          <w:sz w:val="24"/>
+          <w:szCs w:val="24"/>
+        </w:rPr>
+      </w:pPr>
+      <w:r>
+        <w:t xml:space="preserve">Abbildung </w:t>
+      </w:r>
+      <w:fldSimple w:instr=" SEQ Abbildung \* ARABIC ">
+        <w:r>
+          <w:rPr>
+            <w:noProof/>
+          </w:rPr>
+          <w:t>1</w:t>
+        </w:r>
+      </w:fldSimple>
+      <w:r>
+        <w:t>: kürzeste Wege von 0 zu allen anderen Knoten</w:t>
       </w:r>
     </w:p>
     <w:p>
@@ -3263,14 +2490,6 @@
           <w:szCs w:val="24"/>
         </w:rPr>
       </w:pPr>
-      <w:r>
-        <w:rPr>
-          <w:rFonts w:cstheme="minorHAnsi"/>
-          <w:sz w:val="24"/>
-          <w:szCs w:val="24"/>
-        </w:rPr>
-        <w:t>0</w:t>
-      </w:r>
     </w:p>
     <w:p>
       <w:pPr>
@@ -3287,7 +2506,23 @@
           <w:sz w:val="24"/>
           <w:szCs w:val="24"/>
         </w:rPr>
-        <w:t>Der kürzeste Pfad von 0 zu 1 hat die Länge/Gewichtung 2 und sieht wie folgt aus.</w:t>
+        <w:t>Für die Datei "Graph_Dijk</w:t>
+      </w:r>
+      <w:r>
+        <w:rPr>
+          <w:rFonts w:cstheme="minorHAnsi"/>
+          <w:sz w:val="24"/>
+          <w:szCs w:val="24"/>
+        </w:rPr>
+        <w:t>2</w:t>
+      </w:r>
+      <w:r>
+        <w:rPr>
+          <w:rFonts w:cstheme="minorHAnsi"/>
+          <w:sz w:val="24"/>
+          <w:szCs w:val="24"/>
+        </w:rPr>
+        <w:t>_2.txt" liefert der Dijkstra-Algorithmus aufgrund der negativen Gewichte keine korrekten Ergebnisse. Der Dijkstra-Algorithmus ist für solche Graphen ungeeignet, da er nur für Graphen mit nicht-negativen Gewichten geeignet ist. In diesem Fall gibt es einen negativen Kreis, was bedeutet, dass ein Kreis im Graphen existiert, dessen Gewichte negativ sind. In einem solchen Fall ist es nicht möglich, den kürzesten Pfad zu finden, da es theoretisch möglich ist, den Pfad durch diesen Kreis unendlich oft zu durchlaufen und die Distanz immer weiter zu reduzieren. Der Dijkstra-Algorithmus kann dieses Problem nicht bewältigen.</w:t>
       </w:r>
     </w:p>
     <w:p>
@@ -3305,7 +2540,31 @@
           <w:sz w:val="24"/>
           <w:szCs w:val="24"/>
         </w:rPr>
-        <w:t>0 -&gt; 1</w:t>
+        <w:t xml:space="preserve">Bei der Ausführung erkennt man es daran, dass das Programm </w:t>
+      </w:r>
+      <w:r>
+        <w:rPr>
+          <w:rFonts w:cstheme="minorHAnsi"/>
+          <w:sz w:val="24"/>
+          <w:szCs w:val="24"/>
+        </w:rPr>
+        <w:t xml:space="preserve">in einen unendlichen Loop </w:t>
+      </w:r>
+      <w:r>
+        <w:rPr>
+          <w:rFonts w:cstheme="minorHAnsi"/>
+          <w:sz w:val="24"/>
+          <w:szCs w:val="24"/>
+        </w:rPr>
+        <w:t>fällt</w:t>
+      </w:r>
+      <w:r>
+        <w:rPr>
+          <w:rFonts w:cstheme="minorHAnsi"/>
+          <w:sz w:val="24"/>
+          <w:szCs w:val="24"/>
+        </w:rPr>
+        <w:t>.</w:t>
       </w:r>
     </w:p>
     <w:p>
@@ -3315,204 +2574,7 @@
           <w:rFonts w:cstheme="minorHAnsi"/>
           <w:sz w:val="24"/>
           <w:szCs w:val="24"/>
-        </w:rPr>
-      </w:pPr>
-      <w:r>
-        <w:rPr>
-          <w:rFonts w:cstheme="minorHAnsi"/>
-          <w:sz w:val="24"/>
-          <w:szCs w:val="24"/>
-        </w:rPr>
-        <w:t>Der kürzeste Pfad von 0 zu 2 hat die Länge/Gewichtung 5 und sieht wie folgt aus.</w:t>
-      </w:r>
-    </w:p>
-    <w:p>
-      <w:pPr>
-        <w:spacing w:line="360" w:lineRule="auto"/>
-        <w:rPr>
-          <w:rFonts w:cstheme="minorHAnsi"/>
-          <w:sz w:val="24"/>
-          <w:szCs w:val="24"/>
-        </w:rPr>
-      </w:pPr>
-      <w:r>
-        <w:rPr>
-          <w:rFonts w:cstheme="minorHAnsi"/>
-          <w:sz w:val="24"/>
-          <w:szCs w:val="24"/>
-        </w:rPr>
-        <w:t>0 -&gt; 1 -&gt; 2</w:t>
-      </w:r>
-    </w:p>
-    <w:p>
-      <w:pPr>
-        <w:spacing w:line="360" w:lineRule="auto"/>
-        <w:rPr>
-          <w:rFonts w:cstheme="minorHAnsi"/>
-          <w:sz w:val="24"/>
-          <w:szCs w:val="24"/>
-        </w:rPr>
-      </w:pPr>
-      <w:r>
-        <w:rPr>
-          <w:rFonts w:cstheme="minorHAnsi"/>
-          <w:sz w:val="24"/>
-          <w:szCs w:val="24"/>
-        </w:rPr>
-        <w:t>Der kürzeste Pfad von 0 zu 3 hat die Länge/Gewichtung 7 und sieht wie folgt aus.</w:t>
-      </w:r>
-    </w:p>
-    <w:p>
-      <w:pPr>
-        <w:spacing w:line="360" w:lineRule="auto"/>
-        <w:rPr>
-          <w:rFonts w:cstheme="minorHAnsi"/>
-          <w:sz w:val="24"/>
-          <w:szCs w:val="24"/>
-        </w:rPr>
-      </w:pPr>
-      <w:r>
-        <w:rPr>
-          <w:rFonts w:cstheme="minorHAnsi"/>
-          <w:sz w:val="24"/>
-          <w:szCs w:val="24"/>
-        </w:rPr>
-        <w:t>0 -&gt; 1 -&gt; 2 -&gt; 3</w:t>
-      </w:r>
-    </w:p>
-    <w:p>
-      <w:pPr>
-        <w:spacing w:line="360" w:lineRule="auto"/>
-        <w:rPr>
-          <w:rFonts w:cstheme="minorHAnsi"/>
-          <w:sz w:val="24"/>
-          <w:szCs w:val="24"/>
-        </w:rPr>
-      </w:pPr>
-      <w:r>
-        <w:rPr>
-          <w:rFonts w:cstheme="minorHAnsi"/>
-          <w:sz w:val="24"/>
-          <w:szCs w:val="24"/>
-        </w:rPr>
-        <w:t>Der kürzeste Pfad von 0 zu 4 hat die Länge/Gewichtung 6 und sieht wie folgt aus.</w:t>
-      </w:r>
-    </w:p>
-    <w:p>
-      <w:pPr>
-        <w:spacing w:line="360" w:lineRule="auto"/>
-        <w:rPr>
-          <w:rFonts w:cstheme="minorHAnsi"/>
-          <w:sz w:val="24"/>
-          <w:szCs w:val="24"/>
-        </w:rPr>
-      </w:pPr>
-      <w:r>
-        <w:rPr>
-          <w:rFonts w:cstheme="minorHAnsi"/>
-          <w:sz w:val="24"/>
-          <w:szCs w:val="24"/>
-        </w:rPr>
-        <w:t>0 -&gt; 1 -&gt; 4</w:t>
-      </w:r>
-    </w:p>
-    <w:p>
-      <w:pPr>
-        <w:spacing w:line="360" w:lineRule="auto"/>
-        <w:rPr>
-          <w:rFonts w:cstheme="minorHAnsi"/>
-          <w:sz w:val="24"/>
-          <w:szCs w:val="24"/>
-        </w:rPr>
-      </w:pPr>
-      <w:r>
-        <w:rPr>
-          <w:rFonts w:cstheme="minorHAnsi"/>
-          <w:sz w:val="24"/>
-          <w:szCs w:val="24"/>
-        </w:rPr>
-        <w:t>Der kürzeste Pfad von 0 zu 5 hat die Länge/Gewichtung 7 und sieht wie folgt aus.</w:t>
-      </w:r>
-    </w:p>
-    <w:p>
-      <w:pPr>
-        <w:spacing w:line="360" w:lineRule="auto"/>
-        <w:rPr>
-          <w:rFonts w:cstheme="minorHAnsi"/>
-          <w:sz w:val="24"/>
-          <w:szCs w:val="24"/>
-        </w:rPr>
-      </w:pPr>
-      <w:r>
-        <w:rPr>
-          <w:rFonts w:cstheme="minorHAnsi"/>
-          <w:sz w:val="24"/>
-          <w:szCs w:val="24"/>
-        </w:rPr>
-        <w:t>0 -&gt; 1 -&gt; 2 -&gt; 5</w:t>
-      </w:r>
-    </w:p>
-    <w:p>
-      <w:pPr>
-        <w:spacing w:line="360" w:lineRule="auto"/>
-        <w:rPr>
-          <w:rFonts w:cstheme="minorHAnsi"/>
-          <w:sz w:val="24"/>
-          <w:szCs w:val="24"/>
-        </w:rPr>
-      </w:pPr>
-      <w:r>
-        <w:rPr>
-          <w:rFonts w:cstheme="minorHAnsi"/>
-          <w:sz w:val="24"/>
-          <w:szCs w:val="24"/>
-        </w:rPr>
-        <w:t>Der kürzeste Pfad von 0 zu 6 hat die Länge/Gewichtung 9 und sieht wie folgt aus.</w:t>
-      </w:r>
-    </w:p>
-    <w:p>
-      <w:pPr>
-        <w:spacing w:line="360" w:lineRule="auto"/>
-        <w:rPr>
-          <w:rFonts w:cstheme="minorHAnsi"/>
-          <w:sz w:val="24"/>
-          <w:szCs w:val="24"/>
-        </w:rPr>
-      </w:pPr>
-      <w:r>
-        <w:rPr>
-          <w:rFonts w:cstheme="minorHAnsi"/>
-          <w:sz w:val="24"/>
-          <w:szCs w:val="24"/>
-        </w:rPr>
-        <w:t>0 -&gt; 1 -&gt; 2 -&gt; 3 -&gt; 6</w:t>
-      </w:r>
-    </w:p>
-    <w:p>
-      <w:pPr>
-        <w:spacing w:line="360" w:lineRule="auto"/>
-        <w:rPr>
-          <w:rFonts w:cstheme="minorHAnsi"/>
-          <w:sz w:val="24"/>
-          <w:szCs w:val="24"/>
-        </w:rPr>
-      </w:pPr>
-      <w:r>
-        <w:rPr>
-          <w:rFonts w:cstheme="minorHAnsi"/>
-          <w:sz w:val="24"/>
-          <w:szCs w:val="24"/>
-        </w:rPr>
-        <w:t>Der kürzeste Pfad von 0 zu 7 hat die Länge/Gewichtung 12 und sieht wie folgt aus.</w:t>
-      </w:r>
-    </w:p>
-    <w:p>
-      <w:pPr>
-        <w:spacing w:line="360" w:lineRule="auto"/>
-        <w:rPr>
-          <w:rFonts w:cstheme="minorHAnsi"/>
-          <w:sz w:val="24"/>
-          <w:szCs w:val="24"/>
+          <w:shd w:val="clear" w:color="auto" w:fill="FFFFFF"/>
         </w:rPr>
       </w:pPr>
       <w:r>
@@ -3522,94 +2584,59 @@
           <w:szCs w:val="24"/>
         </w:rPr>
         <w:lastRenderedPageBreak/>
-        <w:t>0 -&gt; 1 -&gt; 2 -&gt; 3 -&gt; 6 -&gt; 7</w:t>
-      </w:r>
-    </w:p>
-    <w:p>
-      <w:pPr>
-        <w:spacing w:line="360" w:lineRule="auto"/>
-        <w:rPr>
-          <w:rFonts w:cstheme="minorHAnsi"/>
-          <w:sz w:val="24"/>
-          <w:szCs w:val="24"/>
-        </w:rPr>
-      </w:pPr>
-      <w:r>
-        <w:rPr>
-          <w:rFonts w:cstheme="minorHAnsi"/>
-          <w:sz w:val="24"/>
-          <w:szCs w:val="24"/>
-        </w:rPr>
-        <w:t>Der kürzeste Pfad von 0 zu 8 hat die Länge/Gewichtung 7 und sieht wie folgt aus.</w:t>
-      </w:r>
-    </w:p>
-    <w:p>
-      <w:pPr>
-        <w:spacing w:line="360" w:lineRule="auto"/>
-        <w:rPr>
-          <w:rFonts w:cstheme="minorHAnsi"/>
-          <w:sz w:val="24"/>
-          <w:szCs w:val="24"/>
-        </w:rPr>
-      </w:pPr>
-      <w:r>
-        <w:rPr>
-          <w:rFonts w:cstheme="minorHAnsi"/>
-          <w:sz w:val="24"/>
-          <w:szCs w:val="24"/>
-        </w:rPr>
-        <w:t>0 -&gt; 1 -&gt; 4 -&gt; 8</w:t>
-      </w:r>
-    </w:p>
-    <w:p>
-      <w:pPr>
-        <w:spacing w:line="360" w:lineRule="auto"/>
-        <w:rPr>
-          <w:rFonts w:cstheme="minorHAnsi"/>
-          <w:sz w:val="24"/>
-          <w:szCs w:val="24"/>
-        </w:rPr>
-      </w:pPr>
-      <w:r>
-        <w:rPr>
-          <w:rFonts w:cstheme="minorHAnsi"/>
-          <w:sz w:val="24"/>
-          <w:szCs w:val="24"/>
-        </w:rPr>
-        <w:t>Der kürzeste Pfad von 0 zu 9 hat die Länge/Gewichtung 11 und sieht wie folgt aus.</w:t>
-      </w:r>
-    </w:p>
-    <w:p>
-      <w:pPr>
-        <w:spacing w:line="360" w:lineRule="auto"/>
-        <w:rPr>
-          <w:rFonts w:cstheme="minorHAnsi"/>
-          <w:sz w:val="24"/>
-          <w:szCs w:val="24"/>
-        </w:rPr>
-      </w:pPr>
-      <w:r>
-        <w:rPr>
-          <w:rFonts w:cstheme="minorHAnsi"/>
-          <w:sz w:val="24"/>
-          <w:szCs w:val="24"/>
-        </w:rPr>
-        <w:t>0 -&gt; 1 -&gt; 2 -&gt; 3 -&gt; 6 -&gt; 9</w:t>
-      </w:r>
-    </w:p>
-    <w:p>
-      <w:pPr>
-        <w:spacing w:line="360" w:lineRule="auto"/>
-        <w:rPr>
-          <w:rFonts w:cstheme="minorHAnsi"/>
-          <w:sz w:val="24"/>
-          <w:szCs w:val="24"/>
-        </w:rPr>
-      </w:pPr>
-    </w:p>
-    <w:p>
-      <w:pPr>
-        <w:spacing w:line="360" w:lineRule="auto"/>
+        <w:t>Konsolenausgabe:</w:t>
+      </w:r>
+      <w:r>
+        <w:rPr>
+          <w:noProof/>
+        </w:rPr>
+        <w:t xml:space="preserve"> </w:t>
+      </w:r>
+      <w:r>
+        <w:rPr>
+          <w:noProof/>
+        </w:rPr>
+        <w:drawing>
+          <wp:inline distT="0" distB="0" distL="0" distR="0" wp14:anchorId="7421C867" wp14:editId="4F120C61">
+            <wp:extent cx="5553075" cy="1619250"/>
+            <wp:effectExtent l="0" t="0" r="9525" b="0"/>
+            <wp:docPr id="1" name="Grafik 1" descr="Ein Bild, das Text enthält.&#10;&#10;Automatisch generierte Beschreibung"/>
+            <wp:cNvGraphicFramePr>
+              <a:graphicFrameLocks xmlns:a="http://schemas.openxmlformats.org/drawingml/2006/main" noChangeAspect="1"/>
+            </wp:cNvGraphicFramePr>
+            <a:graphic xmlns:a="http://schemas.openxmlformats.org/drawingml/2006/main">
+              <a:graphicData uri="http://schemas.openxmlformats.org/drawingml/2006/picture">
+                <pic:pic xmlns:pic="http://schemas.openxmlformats.org/drawingml/2006/picture">
+                  <pic:nvPicPr>
+                    <pic:cNvPr id="1" name="Grafik 1" descr="Ein Bild, das Text enthält.&#10;&#10;Automatisch generierte Beschreibung"/>
+                    <pic:cNvPicPr/>
+                  </pic:nvPicPr>
+                  <pic:blipFill>
+                    <a:blip r:embed="rId9"/>
+                    <a:stretch>
+                      <a:fillRect/>
+                    </a:stretch>
+                  </pic:blipFill>
+                  <pic:spPr>
+                    <a:xfrm>
+                      <a:off x="0" y="0"/>
+                      <a:ext cx="5553075" cy="1619250"/>
+                    </a:xfrm>
+                    <a:prstGeom prst="rect">
+                      <a:avLst/>
+                    </a:prstGeom>
+                  </pic:spPr>
+                </pic:pic>
+              </a:graphicData>
+            </a:graphic>
+          </wp:inline>
+        </w:drawing>
+      </w:r>
+    </w:p>
+    <w:p>
+      <w:pPr>
+        <w:spacing w:after="0" w:line="360" w:lineRule="auto"/>
+        <w:jc w:val="both"/>
         <w:rPr>
           <w:rFonts w:cstheme="minorHAnsi"/>
           <w:sz w:val="24"/>
@@ -3622,33 +2649,37 @@
           <w:rFonts w:cstheme="minorHAnsi"/>
           <w:sz w:val="24"/>
           <w:szCs w:val="24"/>
-        </w:rPr>
-        <w:t>Für die Datei "Graph_Dijk1_2.txt" liefert der Dijkstra-Algorithmus aufgrund der negativen Gewichte keine korrekten Ergebnisse. Der Dijkstra-Algorithmus ist für solche Graphen ungeeignet, da er nur für Graphen mit nicht-negativen Gewichten geeignet ist. In diesem Fall gibt es einen negativen Kreis, was bedeutet, dass ein Kreis im Graphen existiert, dessen Gewichte negativ sind. In einem solchen Fall ist es nicht möglich, den kürzesten Pfad zu finden, da es theoretisch möglich ist, den Pfad durch diesen Kreis unendlich oft zu durchlaufen und die Distanz immer weiter zu reduzieren. Der Dijkstra-Algorithmus kann dieses Problem nicht bewältigen.</w:t>
-      </w:r>
-    </w:p>
-    <w:p>
-      <w:pPr>
-        <w:spacing w:after="0" w:line="360" w:lineRule="auto"/>
-        <w:jc w:val="both"/>
-        <w:rPr>
-          <w:rFonts w:cstheme="minorHAnsi"/>
-          <w:sz w:val="24"/>
-          <w:szCs w:val="24"/>
           <w:shd w:val="clear" w:color="auto" w:fill="FFFFFF"/>
         </w:rPr>
-      </w:pPr>
-    </w:p>
-    <w:p>
-      <w:pPr>
-        <w:spacing w:after="0" w:line="360" w:lineRule="auto"/>
-        <w:jc w:val="both"/>
+        <w:t xml:space="preserve">Die Anwendung wurde durch die </w:t>
+      </w:r>
+      <w:r>
         <w:rPr>
           <w:rFonts w:cstheme="minorHAnsi"/>
           <w:sz w:val="24"/>
           <w:szCs w:val="24"/>
           <w:shd w:val="clear" w:color="auto" w:fill="FFFFFF"/>
         </w:rPr>
-      </w:pPr>
+        <w:t>Tastenkombination</w:t>
+      </w:r>
+      <w:r>
+        <w:rPr>
+          <w:rFonts w:cstheme="minorHAnsi"/>
+          <w:sz w:val="24"/>
+          <w:szCs w:val="24"/>
+          <w:shd w:val="clear" w:color="auto" w:fill="FFFFFF"/>
+        </w:rPr>
+        <w:t xml:space="preserve"> STRG+C gestoppt</w:t>
+      </w:r>
+      <w:r>
+        <w:rPr>
+          <w:rFonts w:cstheme="minorHAnsi"/>
+          <w:sz w:val="24"/>
+          <w:szCs w:val="24"/>
+          <w:shd w:val="clear" w:color="auto" w:fill="FFFFFF"/>
+        </w:rPr>
+        <w:t>.</w:t>
+      </w:r>
     </w:p>
     <w:p>
       <w:pPr>
@@ -3867,7 +2898,7 @@
         </w:rPr>
       </w:pPr>
       <w:bookmarkStart w:id="6" w:name="_Toc107071528"/>
-      <w:bookmarkStart w:id="7" w:name="_Toc128981803"/>
+      <w:bookmarkStart w:id="7" w:name="_Toc129273439"/>
       <w:r>
         <w:rPr>
           <w:rFonts w:asciiTheme="minorHAnsi" w:hAnsiTheme="minorHAnsi" w:cstheme="minorHAnsi"/>
@@ -3893,7 +2924,7 @@
         </w:rPr>
       </w:pPr>
       <w:bookmarkStart w:id="8" w:name="_Toc107071529"/>
-      <w:bookmarkStart w:id="9" w:name="_Toc128981804"/>
+      <w:bookmarkStart w:id="9" w:name="_Toc129273440"/>
       <w:r>
         <w:rPr>
           <w:rFonts w:asciiTheme="minorHAnsi" w:hAnsiTheme="minorHAnsi" w:cstheme="minorHAnsi"/>
@@ -3904,7 +2935,6 @@
         <w:t>Quellverzeichnis</w:t>
       </w:r>
       <w:bookmarkEnd w:id="8"/>
-      <w:bookmarkEnd w:id="9"/>
       <w:r>
         <w:rPr>
           <w:rFonts w:asciiTheme="minorHAnsi" w:hAnsiTheme="minorHAnsi" w:cstheme="minorHAnsi"/>
@@ -3941,6 +2971,7 @@
         </w:rPr>
         <w:t>, link, letzter abruf)</w:t>
       </w:r>
+      <w:bookmarkEnd w:id="9"/>
     </w:p>
     <w:p>
       <w:pPr>
@@ -3965,25 +2996,7 @@
           <w:sz w:val="24"/>
           <w:szCs w:val="24"/>
         </w:rPr>
-        <w:t xml:space="preserve">] ingenieurkurse.de, </w:t>
-      </w:r>
-      <w:proofErr w:type="gramStart"/>
-      <w:r>
-        <w:rPr>
-          <w:rFonts w:cstheme="minorHAnsi"/>
-          <w:sz w:val="24"/>
-          <w:szCs w:val="24"/>
-        </w:rPr>
-        <w:t>Operations Research</w:t>
-      </w:r>
-      <w:proofErr w:type="gramEnd"/>
-      <w:r>
-        <w:rPr>
-          <w:rFonts w:cstheme="minorHAnsi"/>
-          <w:sz w:val="24"/>
-          <w:szCs w:val="24"/>
-        </w:rPr>
-        <w:t xml:space="preserve"> 1 DIJKSTRA-ALGORITHMUS</w:t>
+        <w:t>] ingenieurkurse.de, Operations Research 1 DIJKSTRA-ALGORITHMUS</w:t>
       </w:r>
       <w:r>
         <w:rPr>
@@ -4047,6 +3060,7 @@
           <w:szCs w:val="24"/>
           <w:lang w:val="en-US"/>
         </w:rPr>
+        <w:lastRenderedPageBreak/>
         <w:t>[2] Edsger Wybe Dijkstra: A note on two problems in connexion with graphs</w:t>
       </w:r>
       <w:r>
@@ -4114,8 +3128,8 @@
           <w:shd w:val="clear" w:color="auto" w:fill="FFFFFF"/>
         </w:rPr>
       </w:pPr>
-      <w:bookmarkStart w:id="10" w:name="_Toc128981807"/>
-      <w:bookmarkStart w:id="11" w:name="_Toc107071532"/>
+      <w:bookmarkStart w:id="10" w:name="_Toc107071532"/>
+      <w:bookmarkStart w:id="11" w:name="_Toc129273441"/>
       <w:r>
         <w:rPr>
           <w:rFonts w:asciiTheme="minorHAnsi" w:hAnsiTheme="minorHAnsi" w:cstheme="minorHAnsi"/>
@@ -4126,7 +3140,7 @@
         </w:rPr>
         <w:t>Anhänge</w:t>
       </w:r>
-      <w:bookmarkEnd w:id="10"/>
+      <w:bookmarkEnd w:id="11"/>
     </w:p>
     <w:p>
       <w:pPr>
@@ -4473,7 +3487,7 @@
         </w:rPr>
         <w:t>Selbstständigkeitserklärung</w:t>
       </w:r>
-      <w:bookmarkEnd w:id="11"/>
+      <w:bookmarkEnd w:id="10"/>
       <w:r>
         <w:rPr>
           <w:rFonts w:cstheme="minorHAnsi"/>
@@ -4525,6 +3539,7 @@
           <w:sz w:val="24"/>
           <w:szCs w:val="24"/>
         </w:rPr>
+        <w:lastRenderedPageBreak/>
         <w:t>selbstständig verfasst und nur die angegebenen Quellen und</w:t>
       </w:r>
     </w:p>
@@ -4793,12 +3808,12 @@
       </w:pPr>
     </w:p>
     <w:sectPr>
-      <w:headerReference w:type="even" r:id="rId8"/>
-      <w:headerReference w:type="default" r:id="rId9"/>
-      <w:footerReference w:type="even" r:id="rId10"/>
-      <w:footerReference w:type="default" r:id="rId11"/>
-      <w:headerReference w:type="first" r:id="rId12"/>
-      <w:footerReference w:type="first" r:id="rId13"/>
+      <w:headerReference w:type="even" r:id="rId10"/>
+      <w:headerReference w:type="default" r:id="rId11"/>
+      <w:footerReference w:type="even" r:id="rId12"/>
+      <w:footerReference w:type="default" r:id="rId13"/>
+      <w:headerReference w:type="first" r:id="rId14"/>
+      <w:footerReference w:type="first" r:id="rId15"/>
       <w:pgSz w:w="11906" w:h="16838"/>
       <w:pgMar w:top="1134" w:right="851" w:bottom="851" w:left="1418" w:header="709" w:footer="709" w:gutter="0"/>
       <w:pgNumType w:start="1"/>

</xml_diff>